<commit_message>
Changes made to design document
</commit_message>
<xml_diff>
--- a/Coursework1/Comp 1021 Design Documents.docx
+++ b/Coursework1/Comp 1021 Design Documents.docx
@@ -1537,130 +1537,159 @@
       </w:pPr>
     </w:p>
     <w:p>
-      <w:pPr>
-        <w:rPr>
-          <w:b/>
-          <w:bCs/>
-        </w:rPr>
-      </w:pPr>
-    </w:p>
-    <w:p>
-      <w:pPr>
-        <w:rPr>
-          <w:b/>
-          <w:bCs/>
-        </w:rPr>
-      </w:pPr>
-    </w:p>
-    <w:p>
-      <w:pPr>
-        <w:rPr>
-          <w:b/>
-          <w:bCs/>
-        </w:rPr>
-      </w:pPr>
-    </w:p>
-    <w:p>
-      <w:pPr>
-        <w:rPr>
-          <w:b/>
-          <w:bCs/>
-        </w:rPr>
-      </w:pPr>
-    </w:p>
-    <w:p>
-      <w:pPr>
-        <w:rPr>
-          <w:b/>
-          <w:bCs/>
-        </w:rPr>
-      </w:pPr>
-    </w:p>
-    <w:p>
-      <w:pPr>
-        <w:rPr>
-          <w:b/>
-          <w:bCs/>
-        </w:rPr>
-      </w:pPr>
-    </w:p>
-    <w:p>
-      <w:pPr>
-        <w:rPr>
-          <w:b/>
-          <w:bCs/>
-        </w:rPr>
-      </w:pPr>
-    </w:p>
-    <w:p>
-      <w:pPr>
-        <w:rPr>
-          <w:b/>
-          <w:bCs/>
-        </w:rPr>
-      </w:pPr>
-    </w:p>
-    <w:p>
-      <w:pPr>
-        <w:rPr>
-          <w:b/>
-          <w:bCs/>
-        </w:rPr>
-      </w:pPr>
-    </w:p>
-    <w:p>
-      <w:pPr>
-        <w:rPr>
-          <w:b/>
-          <w:bCs/>
-        </w:rPr>
-      </w:pPr>
-    </w:p>
-    <w:p>
-      <w:pPr>
-        <w:rPr>
-          <w:b/>
-          <w:bCs/>
-        </w:rPr>
-      </w:pPr>
-    </w:p>
-    <w:p>
-      <w:pPr>
-        <w:rPr>
-          <w:b/>
-          <w:bCs/>
-        </w:rPr>
-      </w:pPr>
-    </w:p>
-    <w:p>
-      <w:pPr>
-        <w:rPr>
-          <w:b/>
-          <w:bCs/>
-        </w:rPr>
-      </w:pPr>
-    </w:p>
-    <w:p>
-      <w:pPr>
-        <w:rPr>
-          <w:b/>
-          <w:bCs/>
-        </w:rPr>
-      </w:pPr>
-    </w:p>
-    <w:p>
-      <w:pPr>
-        <w:rPr>
-          <w:b/>
-          <w:bCs/>
-        </w:rPr>
-      </w:pPr>
-      <w:r>
-        <w:rPr>
-          <w:b/>
-          <w:bCs/>
-        </w:rPr>
-        <w:lastRenderedPageBreak/>
+      <w:r>
+        <w:t>My website is a portfolio website for a graphic / web desi</w:t>
+      </w:r>
+      <w:r>
+        <w:t xml:space="preserve">gner. The website has a total of 5 pages. The website has a fullwidth header and footer. On every page, the header contains the </w:t>
+      </w:r>
+      <w:proofErr w:type="gramStart"/>
+      <w:r>
+        <w:t>logo</w:t>
+      </w:r>
+      <w:proofErr w:type="gramEnd"/>
+      <w:r>
+        <w:t xml:space="preserve"> and the navigation menu items. This provides a consistent look across the whole website and allows users to quickly and easily navigate the website. </w:t>
+      </w:r>
+      <w:proofErr w:type="spellStart"/>
+      <w:r>
+        <w:t>I</w:t>
+      </w:r>
+      <w:proofErr w:type="spellEnd"/>
+      <w:r>
+        <w:t xml:space="preserve"> decided to go for a full width layout as I believe full width layout makes web pages look better and adds a </w:t>
+      </w:r>
+      <w:r>
+        <w:t>modern professional look to the website.</w:t>
+      </w:r>
+      <w:r>
+        <w:t xml:space="preserve"> </w:t>
+      </w:r>
+    </w:p>
+    <w:p>
+      <w:pPr>
+        <w:rPr>
+          <w:b/>
+          <w:bCs/>
+        </w:rPr>
+      </w:pPr>
+    </w:p>
+    <w:p>
+      <w:pPr>
+        <w:rPr>
+          <w:b/>
+          <w:bCs/>
+        </w:rPr>
+      </w:pPr>
+    </w:p>
+    <w:p>
+      <w:pPr>
+        <w:rPr>
+          <w:b/>
+          <w:bCs/>
+        </w:rPr>
+      </w:pPr>
+    </w:p>
+    <w:p>
+      <w:pPr>
+        <w:rPr>
+          <w:b/>
+          <w:bCs/>
+        </w:rPr>
+      </w:pPr>
+    </w:p>
+    <w:p>
+      <w:pPr>
+        <w:rPr>
+          <w:b/>
+          <w:bCs/>
+        </w:rPr>
+      </w:pPr>
+    </w:p>
+    <w:p>
+      <w:pPr>
+        <w:rPr>
+          <w:b/>
+          <w:bCs/>
+        </w:rPr>
+      </w:pPr>
+    </w:p>
+    <w:p>
+      <w:pPr>
+        <w:rPr>
+          <w:b/>
+          <w:bCs/>
+        </w:rPr>
+      </w:pPr>
+    </w:p>
+    <w:p>
+      <w:pPr>
+        <w:rPr>
+          <w:b/>
+          <w:bCs/>
+        </w:rPr>
+      </w:pPr>
+    </w:p>
+    <w:p>
+      <w:pPr>
+        <w:rPr>
+          <w:b/>
+          <w:bCs/>
+        </w:rPr>
+      </w:pPr>
+    </w:p>
+    <w:p>
+      <w:pPr>
+        <w:rPr>
+          <w:b/>
+          <w:bCs/>
+        </w:rPr>
+      </w:pPr>
+    </w:p>
+    <w:p>
+      <w:pPr>
+        <w:rPr>
+          <w:b/>
+          <w:bCs/>
+        </w:rPr>
+      </w:pPr>
+    </w:p>
+    <w:p>
+      <w:pPr>
+        <w:rPr>
+          <w:b/>
+          <w:bCs/>
+        </w:rPr>
+      </w:pPr>
+    </w:p>
+    <w:p>
+      <w:pPr>
+        <w:rPr>
+          <w:b/>
+          <w:bCs/>
+        </w:rPr>
+      </w:pPr>
+    </w:p>
+    <w:p>
+      <w:pPr>
+        <w:rPr>
+          <w:b/>
+          <w:bCs/>
+        </w:rPr>
+      </w:pPr>
+    </w:p>
+    <w:p>
+      <w:pPr>
+        <w:rPr>
+          <w:b/>
+          <w:bCs/>
+        </w:rPr>
+      </w:pPr>
+      <w:r>
+        <w:rPr>
+          <w:b/>
+          <w:bCs/>
+        </w:rPr>
         <w:t>Evaluation of implementation</w:t>
       </w:r>
     </w:p>

</xml_diff>

<commit_message>
Progress made on the overall structure of the website. Content and icons added as well
</commit_message>
<xml_diff>
--- a/Coursework1/Comp 1021 Design Documents.docx
+++ b/Coursework1/Comp 1021 Design Documents.docx
@@ -986,18 +986,18 @@
         <mc:AlternateContent>
           <mc:Choice Requires="wps">
             <w:drawing>
-              <wp:anchor distT="0" distB="0" distL="114300" distR="114300" simplePos="0" relativeHeight="251671552" behindDoc="0" locked="0" layoutInCell="1" allowOverlap="1" wp14:anchorId="6D32C03C" wp14:editId="43F89C2A">
+              <wp:anchor distT="0" distB="0" distL="114300" distR="114300" simplePos="0" relativeHeight="251667456" behindDoc="0" locked="0" layoutInCell="1" allowOverlap="1" wp14:anchorId="264B4E10" wp14:editId="668066DA">
                 <wp:simplePos x="0" y="0"/>
                 <wp:positionH relativeFrom="column">
-                  <wp:posOffset>2318385</wp:posOffset>
+                  <wp:posOffset>644574</wp:posOffset>
                 </wp:positionH>
                 <wp:positionV relativeFrom="paragraph">
-                  <wp:posOffset>62230</wp:posOffset>
+                  <wp:posOffset>117915</wp:posOffset>
                 </wp:positionV>
                 <wp:extent cx="304800" cy="283210"/>
                 <wp:effectExtent l="0" t="0" r="12700" b="8890"/>
                 <wp:wrapNone/>
-                <wp:docPr id="10" name="Rectangle 10"/>
+                <wp:docPr id="8" name="Rectangle 8"/>
                 <wp:cNvGraphicFramePr/>
                 <a:graphic xmlns:a="http://schemas.openxmlformats.org/drawingml/2006/main">
                   <a:graphicData uri="http://schemas.microsoft.com/office/word/2010/wordprocessingShape">
@@ -1012,10 +1012,7 @@
                           <a:avLst/>
                         </a:prstGeom>
                         <a:solidFill>
-                          <a:schemeClr val="accent1">
-                            <a:lumMod val="60000"/>
-                            <a:lumOff val="40000"/>
-                          </a:schemeClr>
+                          <a:srgbClr val="002060"/>
                         </a:solidFill>
                       </wps:spPr>
                       <wps:style>
@@ -1048,11 +1045,34 @@
           </mc:Choice>
           <mc:Fallback>
             <w:pict>
-              <v:rect w14:anchorId="1F903330" id="Rectangle 10" o:spid="_x0000_s1026" style="position:absolute;margin-left:182.55pt;margin-top:4.9pt;width:24pt;height:22.3pt;z-index:251671552;visibility:visible;mso-wrap-style:square;mso-wrap-distance-left:9pt;mso-wrap-distance-top:0;mso-wrap-distance-right:9pt;mso-wrap-distance-bottom:0;mso-position-horizontal:absolute;mso-position-horizontal-relative:text;mso-position-vertical:absolute;mso-position-vertical-relative:text;v-text-anchor:middle" o:gfxdata="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" fillcolor="#8eaadb [1940]" strokecolor="#1f3763 [1604]" strokeweight="1pt"/>
+              <v:rect w14:anchorId="44F68C02" id="Rectangle 8" o:spid="_x0000_s1026" style="position:absolute;margin-left:50.75pt;margin-top:9.3pt;width:24pt;height:22.3pt;z-index:251667456;visibility:visible;mso-wrap-style:square;mso-wrap-distance-left:9pt;mso-wrap-distance-top:0;mso-wrap-distance-right:9pt;mso-wrap-distance-bottom:0;mso-position-horizontal:absolute;mso-position-horizontal-relative:text;mso-position-vertical:absolute;mso-position-vertical-relative:text;v-text-anchor:middle" o:gfxdata="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" fillcolor="#002060" strokecolor="#1f3763 [1604]" strokeweight="1pt"/>
             </w:pict>
           </mc:Fallback>
         </mc:AlternateContent>
       </w:r>
+    </w:p>
+    <w:p>
+      <w:pPr>
+        <w:rPr>
+          <w:b/>
+          <w:bCs/>
+        </w:rPr>
+      </w:pPr>
+      <w:r>
+        <w:rPr>
+          <w:b/>
+          <w:bCs/>
+        </w:rPr>
+        <w:t>#00256B</w:t>
+      </w:r>
+    </w:p>
+    <w:p>
+      <w:pPr>
+        <w:rPr>
+          <w:b/>
+          <w:bCs/>
+        </w:rPr>
+      </w:pPr>
       <w:r>
         <w:rPr>
           <w:b/>
@@ -1062,88 +1082,18 @@
         <mc:AlternateContent>
           <mc:Choice Requires="wps">
             <w:drawing>
-              <wp:anchor distT="0" distB="0" distL="114300" distR="114300" simplePos="0" relativeHeight="251669504" behindDoc="0" locked="0" layoutInCell="1" allowOverlap="1" wp14:anchorId="533270E2" wp14:editId="482163A5">
+              <wp:anchor distT="0" distB="0" distL="114300" distR="114300" simplePos="0" relativeHeight="251663360" behindDoc="0" locked="0" layoutInCell="1" allowOverlap="1" wp14:anchorId="221078C4" wp14:editId="77265DBB">
                 <wp:simplePos x="0" y="0"/>
                 <wp:positionH relativeFrom="column">
-                  <wp:posOffset>1750060</wp:posOffset>
+                  <wp:posOffset>642620</wp:posOffset>
                 </wp:positionH>
                 <wp:positionV relativeFrom="paragraph">
-                  <wp:posOffset>62230</wp:posOffset>
+                  <wp:posOffset>118452</wp:posOffset>
                 </wp:positionV>
                 <wp:extent cx="304800" cy="283210"/>
                 <wp:effectExtent l="0" t="0" r="12700" b="8890"/>
                 <wp:wrapNone/>
-                <wp:docPr id="9" name="Rectangle 9"/>
-                <wp:cNvGraphicFramePr/>
-                <a:graphic xmlns:a="http://schemas.openxmlformats.org/drawingml/2006/main">
-                  <a:graphicData uri="http://schemas.microsoft.com/office/word/2010/wordprocessingShape">
-                    <wps:wsp>
-                      <wps:cNvSpPr/>
-                      <wps:spPr>
-                        <a:xfrm>
-                          <a:off x="0" y="0"/>
-                          <a:ext cx="304800" cy="283210"/>
-                        </a:xfrm>
-                        <a:prstGeom prst="rect">
-                          <a:avLst/>
-                        </a:prstGeom>
-                      </wps:spPr>
-                      <wps:style>
-                        <a:lnRef idx="2">
-                          <a:schemeClr val="accent1">
-                            <a:shade val="50000"/>
-                          </a:schemeClr>
-                        </a:lnRef>
-                        <a:fillRef idx="1">
-                          <a:schemeClr val="accent1"/>
-                        </a:fillRef>
-                        <a:effectRef idx="0">
-                          <a:schemeClr val="accent1"/>
-                        </a:effectRef>
-                        <a:fontRef idx="minor">
-                          <a:schemeClr val="lt1"/>
-                        </a:fontRef>
-                      </wps:style>
-                      <wps:bodyPr rot="0" spcFirstLastPara="0" vertOverflow="overflow" horzOverflow="overflow" vert="horz" wrap="square" lIns="91440" tIns="45720" rIns="91440" bIns="45720" numCol="1" spcCol="0" rtlCol="0" fromWordArt="0" anchor="ctr" anchorCtr="0" forceAA="0" compatLnSpc="1">
-                        <a:prstTxWarp prst="textNoShape">
-                          <a:avLst/>
-                        </a:prstTxWarp>
-                        <a:noAutofit/>
-                      </wps:bodyPr>
-                    </wps:wsp>
-                  </a:graphicData>
-                </a:graphic>
-              </wp:anchor>
-            </w:drawing>
-          </mc:Choice>
-          <mc:Fallback>
-            <w:pict>
-              <v:rect w14:anchorId="7CA35FF4" id="Rectangle 9" o:spid="_x0000_s1026" style="position:absolute;margin-left:137.8pt;margin-top:4.9pt;width:24pt;height:22.3pt;z-index:251669504;visibility:visible;mso-wrap-style:square;mso-wrap-distance-left:9pt;mso-wrap-distance-top:0;mso-wrap-distance-right:9pt;mso-wrap-distance-bottom:0;mso-position-horizontal:absolute;mso-position-horizontal-relative:text;mso-position-vertical:absolute;mso-position-vertical-relative:text;v-text-anchor:middle" o:gfxdata="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" fillcolor="#4472c4 [3204]" strokecolor="#1f3763 [1604]" strokeweight="1pt"/>
-            </w:pict>
-          </mc:Fallback>
-        </mc:AlternateContent>
-      </w:r>
-      <w:r>
-        <w:rPr>
-          <w:b/>
-          <w:bCs/>
-          <w:noProof/>
-        </w:rPr>
-        <mc:AlternateContent>
-          <mc:Choice Requires="wps">
-            <w:drawing>
-              <wp:anchor distT="0" distB="0" distL="114300" distR="114300" simplePos="0" relativeHeight="251667456" behindDoc="0" locked="0" layoutInCell="1" allowOverlap="1" wp14:anchorId="264B4E10" wp14:editId="7B60B58A">
-                <wp:simplePos x="0" y="0"/>
-                <wp:positionH relativeFrom="column">
-                  <wp:posOffset>1184275</wp:posOffset>
-                </wp:positionH>
-                <wp:positionV relativeFrom="paragraph">
-                  <wp:posOffset>61595</wp:posOffset>
-                </wp:positionV>
-                <wp:extent cx="304800" cy="283210"/>
-                <wp:effectExtent l="0" t="0" r="12700" b="8890"/>
-                <wp:wrapNone/>
-                <wp:docPr id="8" name="Rectangle 8"/>
+                <wp:docPr id="6" name="Rectangle 6"/>
                 <wp:cNvGraphicFramePr/>
                 <a:graphic xmlns:a="http://schemas.openxmlformats.org/drawingml/2006/main">
                   <a:graphicData uri="http://schemas.microsoft.com/office/word/2010/wordprocessingShape">
@@ -1158,9 +1108,7 @@
                           <a:avLst/>
                         </a:prstGeom>
                         <a:solidFill>
-                          <a:schemeClr val="accent1">
-                            <a:lumMod val="75000"/>
-                          </a:schemeClr>
+                          <a:srgbClr val="E7E6E6"/>
                         </a:solidFill>
                       </wps:spPr>
                       <wps:style>
@@ -1193,11 +1141,41 @@
           </mc:Choice>
           <mc:Fallback>
             <w:pict>
-              <v:rect w14:anchorId="2F8058BE" id="Rectangle 8" o:spid="_x0000_s1026" style="position:absolute;margin-left:93.25pt;margin-top:4.85pt;width:24pt;height:22.3pt;z-index:251667456;visibility:visible;mso-wrap-style:square;mso-wrap-distance-left:9pt;mso-wrap-distance-top:0;mso-wrap-distance-right:9pt;mso-wrap-distance-bottom:0;mso-position-horizontal:absolute;mso-position-horizontal-relative:text;mso-position-vertical:absolute;mso-position-vertical-relative:text;v-text-anchor:middle" o:gfxdata="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" fillcolor="#2f5496 [2404]" strokecolor="#1f3763 [1604]" strokeweight="1pt"/>
+              <v:rect w14:anchorId="5E19E6C0" id="Rectangle 6" o:spid="_x0000_s1026" style="position:absolute;margin-left:50.6pt;margin-top:9.35pt;width:24pt;height:22.3pt;z-index:251663360;visibility:visible;mso-wrap-style:square;mso-wrap-distance-left:9pt;mso-wrap-distance-top:0;mso-wrap-distance-right:9pt;mso-wrap-distance-bottom:0;mso-position-horizontal:absolute;mso-position-horizontal-relative:text;mso-position-vertical:absolute;mso-position-vertical-relative:text;v-text-anchor:middle" o:gfxdata="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" fillcolor="#e7e6e6" strokecolor="#1f3763 [1604]" strokeweight="1pt"/>
             </w:pict>
           </mc:Fallback>
         </mc:AlternateContent>
       </w:r>
+    </w:p>
+    <w:p>
+      <w:pPr>
+        <w:rPr>
+          <w:b/>
+          <w:bCs/>
+        </w:rPr>
+      </w:pPr>
+      <w:r>
+        <w:rPr>
+          <w:b/>
+          <w:bCs/>
+        </w:rPr>
+        <w:t>#</w:t>
+      </w:r>
+      <w:r>
+        <w:rPr>
+          <w:b/>
+          <w:bCs/>
+        </w:rPr>
+        <w:t>E7E6E6</w:t>
+      </w:r>
+    </w:p>
+    <w:p>
+      <w:pPr>
+        <w:rPr>
+          <w:b/>
+          <w:bCs/>
+        </w:rPr>
+      </w:pPr>
       <w:r>
         <w:rPr>
           <w:b/>
@@ -1207,13 +1185,13 @@
         <mc:AlternateContent>
           <mc:Choice Requires="wps">
             <w:drawing>
-              <wp:anchor distT="0" distB="0" distL="114300" distR="114300" simplePos="0" relativeHeight="251665408" behindDoc="0" locked="0" layoutInCell="1" allowOverlap="1" wp14:anchorId="2871BBBD" wp14:editId="156C6B65">
+              <wp:anchor distT="0" distB="0" distL="114300" distR="114300" simplePos="0" relativeHeight="251665408" behindDoc="0" locked="0" layoutInCell="1" allowOverlap="1" wp14:anchorId="2871BBBD" wp14:editId="3C3747C6">
                 <wp:simplePos x="0" y="0"/>
                 <wp:positionH relativeFrom="column">
-                  <wp:posOffset>617220</wp:posOffset>
+                  <wp:posOffset>640080</wp:posOffset>
                 </wp:positionH>
                 <wp:positionV relativeFrom="paragraph">
-                  <wp:posOffset>62230</wp:posOffset>
+                  <wp:posOffset>139358</wp:posOffset>
                 </wp:positionV>
                 <wp:extent cx="304800" cy="283210"/>
                 <wp:effectExtent l="0" t="0" r="12700" b="8890"/>
@@ -1233,10 +1211,7 @@
                           <a:avLst/>
                         </a:prstGeom>
                         <a:solidFill>
-                          <a:schemeClr val="accent2">
-                            <a:lumMod val="40000"/>
-                            <a:lumOff val="60000"/>
-                          </a:schemeClr>
+                          <a:srgbClr val="FAC500"/>
                         </a:solidFill>
                       </wps:spPr>
                       <wps:style>
@@ -1269,11 +1244,49 @@
           </mc:Choice>
           <mc:Fallback>
             <w:pict>
-              <v:rect w14:anchorId="630205E3" id="Rectangle 7" o:spid="_x0000_s1026" style="position:absolute;margin-left:48.6pt;margin-top:4.9pt;width:24pt;height:22.3pt;z-index:251665408;visibility:visible;mso-wrap-style:square;mso-wrap-distance-left:9pt;mso-wrap-distance-top:0;mso-wrap-distance-right:9pt;mso-wrap-distance-bottom:0;mso-position-horizontal:absolute;mso-position-horizontal-relative:text;mso-position-vertical:absolute;mso-position-vertical-relative:text;v-text-anchor:middle" o:gfxdata="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" fillcolor="#f7caac [1301]" strokecolor="#1f3763 [1604]" strokeweight="1pt"/>
+              <v:rect w14:anchorId="0BB4D1E2" id="Rectangle 7" o:spid="_x0000_s1026" style="position:absolute;margin-left:50.4pt;margin-top:10.95pt;width:24pt;height:22.3pt;z-index:251665408;visibility:visible;mso-wrap-style:square;mso-wrap-distance-left:9pt;mso-wrap-distance-top:0;mso-wrap-distance-right:9pt;mso-wrap-distance-bottom:0;mso-position-horizontal:absolute;mso-position-horizontal-relative:text;mso-position-vertical:absolute;mso-position-vertical-relative:text;v-text-anchor:middle" o:gfxdata="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" fillcolor="#fac500" strokecolor="#1f3763 [1604]" strokeweight="1pt"/>
             </w:pict>
           </mc:Fallback>
         </mc:AlternateContent>
       </w:r>
+    </w:p>
+    <w:p>
+      <w:pPr>
+        <w:rPr>
+          <w:b/>
+          <w:bCs/>
+        </w:rPr>
+      </w:pPr>
+      <w:r>
+        <w:rPr>
+          <w:b/>
+          <w:bCs/>
+        </w:rPr>
+        <w:t>#</w:t>
+      </w:r>
+      <w:r>
+        <w:rPr>
+          <w:b/>
+          <w:bCs/>
+        </w:rPr>
+        <w:t>FAC500</w:t>
+      </w:r>
+    </w:p>
+    <w:p>
+      <w:pPr>
+        <w:rPr>
+          <w:b/>
+          <w:bCs/>
+        </w:rPr>
+      </w:pPr>
+    </w:p>
+    <w:p>
+      <w:pPr>
+        <w:rPr>
+          <w:b/>
+          <w:bCs/>
+        </w:rPr>
+      </w:pPr>
       <w:r>
         <w:rPr>
           <w:b/>
@@ -1283,18 +1296,18 @@
         <mc:AlternateContent>
           <mc:Choice Requires="wps">
             <w:drawing>
-              <wp:anchor distT="0" distB="0" distL="114300" distR="114300" simplePos="0" relativeHeight="251663360" behindDoc="0" locked="0" layoutInCell="1" allowOverlap="1" wp14:anchorId="221078C4" wp14:editId="29901FE7">
+              <wp:anchor distT="0" distB="0" distL="114300" distR="114300" simplePos="0" relativeHeight="251669504" behindDoc="0" locked="0" layoutInCell="1" allowOverlap="1" wp14:anchorId="533270E2" wp14:editId="7D681079">
                 <wp:simplePos x="0" y="0"/>
                 <wp:positionH relativeFrom="column">
-                  <wp:posOffset>45370</wp:posOffset>
+                  <wp:posOffset>647700</wp:posOffset>
                 </wp:positionH>
                 <wp:positionV relativeFrom="paragraph">
-                  <wp:posOffset>57150</wp:posOffset>
+                  <wp:posOffset>152107</wp:posOffset>
                 </wp:positionV>
                 <wp:extent cx="304800" cy="283210"/>
                 <wp:effectExtent l="0" t="0" r="12700" b="8890"/>
                 <wp:wrapNone/>
-                <wp:docPr id="6" name="Rectangle 6"/>
+                <wp:docPr id="9" name="Rectangle 9"/>
                 <wp:cNvGraphicFramePr/>
                 <a:graphic xmlns:a="http://schemas.openxmlformats.org/drawingml/2006/main">
                   <a:graphicData uri="http://schemas.microsoft.com/office/word/2010/wordprocessingShape">
@@ -1309,7 +1322,7 @@
                           <a:avLst/>
                         </a:prstGeom>
                         <a:solidFill>
-                          <a:schemeClr val="bg2"/>
+                          <a:srgbClr val="4472C4"/>
                         </a:solidFill>
                       </wps:spPr>
                       <wps:style>
@@ -1342,7 +1355,7 @@
           </mc:Choice>
           <mc:Fallback>
             <w:pict>
-              <v:rect w14:anchorId="7D16EB7E" id="Rectangle 6" o:spid="_x0000_s1026" style="position:absolute;margin-left:3.55pt;margin-top:4.5pt;width:24pt;height:22.3pt;z-index:251663360;visibility:visible;mso-wrap-style:square;mso-wrap-distance-left:9pt;mso-wrap-distance-top:0;mso-wrap-distance-right:9pt;mso-wrap-distance-bottom:0;mso-position-horizontal:absolute;mso-position-horizontal-relative:text;mso-position-vertical:absolute;mso-position-vertical-relative:text;v-text-anchor:middle" o:gfxdata="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" fillcolor="#e7e6e6 [3214]" strokecolor="#1f3763 [1604]" strokeweight="1pt"/>
+              <v:rect w14:anchorId="3ECC1F2F" id="Rectangle 9" o:spid="_x0000_s1026" style="position:absolute;margin-left:51pt;margin-top:12pt;width:24pt;height:22.3pt;z-index:251669504;visibility:visible;mso-wrap-style:square;mso-wrap-distance-left:9pt;mso-wrap-distance-top:0;mso-wrap-distance-right:9pt;mso-wrap-distance-bottom:0;mso-position-horizontal:absolute;mso-position-horizontal-relative:text;mso-position-vertical:absolute;mso-position-vertical-relative:text;v-text-anchor:middle" o:gfxdata="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" fillcolor="#4472c4" strokecolor="#1f3763 [1604]" strokeweight="1pt"/>
             </w:pict>
           </mc:Fallback>
         </mc:AlternateContent>
@@ -1355,6 +1368,131 @@
           <w:bCs/>
         </w:rPr>
       </w:pPr>
+      <w:r>
+        <w:rPr>
+          <w:b/>
+          <w:bCs/>
+        </w:rPr>
+        <w:t>#</w:t>
+      </w:r>
+      <w:r>
+        <w:rPr>
+          <w:b/>
+          <w:bCs/>
+        </w:rPr>
+        <w:t>4472C4</w:t>
+      </w:r>
+    </w:p>
+    <w:p>
+      <w:pPr>
+        <w:rPr>
+          <w:b/>
+          <w:bCs/>
+        </w:rPr>
+      </w:pPr>
+      <w:r>
+        <w:rPr>
+          <w:b/>
+          <w:bCs/>
+          <w:noProof/>
+        </w:rPr>
+        <mc:AlternateContent>
+          <mc:Choice Requires="wps">
+            <w:drawing>
+              <wp:anchor distT="0" distB="0" distL="114300" distR="114300" simplePos="0" relativeHeight="251671552" behindDoc="0" locked="0" layoutInCell="1" allowOverlap="1" wp14:anchorId="6D32C03C" wp14:editId="640A5672">
+                <wp:simplePos x="0" y="0"/>
+                <wp:positionH relativeFrom="column">
+                  <wp:posOffset>641985</wp:posOffset>
+                </wp:positionH>
+                <wp:positionV relativeFrom="paragraph">
+                  <wp:posOffset>172427</wp:posOffset>
+                </wp:positionV>
+                <wp:extent cx="304800" cy="283210"/>
+                <wp:effectExtent l="0" t="0" r="12700" b="8890"/>
+                <wp:wrapNone/>
+                <wp:docPr id="10" name="Rectangle 10"/>
+                <wp:cNvGraphicFramePr/>
+                <a:graphic xmlns:a="http://schemas.openxmlformats.org/drawingml/2006/main">
+                  <a:graphicData uri="http://schemas.microsoft.com/office/word/2010/wordprocessingShape">
+                    <wps:wsp>
+                      <wps:cNvSpPr/>
+                      <wps:spPr>
+                        <a:xfrm>
+                          <a:off x="0" y="0"/>
+                          <a:ext cx="304800" cy="283210"/>
+                        </a:xfrm>
+                        <a:prstGeom prst="rect">
+                          <a:avLst/>
+                        </a:prstGeom>
+                        <a:solidFill>
+                          <a:srgbClr val="8FAADC"/>
+                        </a:solidFill>
+                      </wps:spPr>
+                      <wps:style>
+                        <a:lnRef idx="2">
+                          <a:schemeClr val="accent1">
+                            <a:shade val="50000"/>
+                          </a:schemeClr>
+                        </a:lnRef>
+                        <a:fillRef idx="1">
+                          <a:schemeClr val="accent1"/>
+                        </a:fillRef>
+                        <a:effectRef idx="0">
+                          <a:schemeClr val="accent1"/>
+                        </a:effectRef>
+                        <a:fontRef idx="minor">
+                          <a:schemeClr val="lt1"/>
+                        </a:fontRef>
+                      </wps:style>
+                      <wps:bodyPr rot="0" spcFirstLastPara="0" vertOverflow="overflow" horzOverflow="overflow" vert="horz" wrap="square" lIns="91440" tIns="45720" rIns="91440" bIns="45720" numCol="1" spcCol="0" rtlCol="0" fromWordArt="0" anchor="ctr" anchorCtr="0" forceAA="0" compatLnSpc="1">
+                        <a:prstTxWarp prst="textNoShape">
+                          <a:avLst/>
+                        </a:prstTxWarp>
+                        <a:noAutofit/>
+                      </wps:bodyPr>
+                    </wps:wsp>
+                  </a:graphicData>
+                </a:graphic>
+              </wp:anchor>
+            </w:drawing>
+          </mc:Choice>
+          <mc:Fallback>
+            <w:pict>
+              <v:rect w14:anchorId="1041ECF7" id="Rectangle 10" o:spid="_x0000_s1026" style="position:absolute;margin-left:50.55pt;margin-top:13.6pt;width:24pt;height:22.3pt;z-index:251671552;visibility:visible;mso-wrap-style:square;mso-wrap-distance-left:9pt;mso-wrap-distance-top:0;mso-wrap-distance-right:9pt;mso-wrap-distance-bottom:0;mso-position-horizontal:absolute;mso-position-horizontal-relative:text;mso-position-vertical:absolute;mso-position-vertical-relative:text;v-text-anchor:middle" o:gfxdata="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" fillcolor="#8faadc" strokecolor="#1f3763 [1604]" strokeweight="1pt"/>
+            </w:pict>
+          </mc:Fallback>
+        </mc:AlternateContent>
+      </w:r>
+    </w:p>
+    <w:p>
+      <w:pPr>
+        <w:rPr>
+          <w:b/>
+          <w:bCs/>
+        </w:rPr>
+      </w:pPr>
+      <w:r>
+        <w:rPr>
+          <w:b/>
+          <w:bCs/>
+        </w:rPr>
+        <w:t>#</w:t>
+      </w:r>
+      <w:r>
+        <w:rPr>
+          <w:b/>
+          <w:bCs/>
+        </w:rPr>
+        <w:t>8FAADC</w:t>
+      </w:r>
+    </w:p>
+    <w:p>
+      <w:pPr>
+        <w:rPr>
+          <w:b/>
+          <w:bCs/>
+        </w:rPr>
+      </w:pPr>
     </w:p>
     <w:p>
       <w:pPr>
@@ -1541,23 +1679,14 @@
         <w:t>My website is a portfolio website for a graphic / web desi</w:t>
       </w:r>
       <w:r>
-        <w:t xml:space="preserve">gner. The website has a total of 5 pages. The website has a fullwidth header and footer. On every page, the header contains the </w:t>
-      </w:r>
-      <w:proofErr w:type="gramStart"/>
-      <w:r>
-        <w:t>logo</w:t>
-      </w:r>
-      <w:proofErr w:type="gramEnd"/>
-      <w:r>
-        <w:t xml:space="preserve"> and the navigation menu items. This provides a consistent look across the whole website and allows users to quickly and easily navigate the website. </w:t>
-      </w:r>
-      <w:proofErr w:type="spellStart"/>
-      <w:r>
-        <w:t>I</w:t>
-      </w:r>
-      <w:proofErr w:type="spellEnd"/>
-      <w:r>
-        <w:t xml:space="preserve"> decided to go for a full width layout as I believe full width layout makes web pages look better and adds a </w:t>
+        <w:t xml:space="preserve">gner. The website has a total of 5 pages. The website has a fullwidth header and footer. On every page, the header contains the logo and the navigation menu items. This provides a consistent look across the whole website and allows users to quickly and easily navigate the website. </w:t>
+      </w:r>
+      <w:r>
+        <w:t xml:space="preserve">I decided to go for a full </w:t>
+      </w:r>
+      <w:r>
+        <w:lastRenderedPageBreak/>
+        <w:t xml:space="preserve">width layout as I believe full width layout makes web pages look better and adds a </w:t>
       </w:r>
       <w:r>
         <w:t>modern professional look to the website.</w:t>
@@ -1953,6 +2082,181 @@
           <w:bCs/>
         </w:rPr>
       </w:pPr>
+      <w:r>
+        <w:rPr>
+          <w:b/>
+          <w:bCs/>
+        </w:rPr>
+        <w:t>Fonts References</w:t>
+      </w:r>
+    </w:p>
+    <w:p>
+      <w:pPr>
+        <w:rPr>
+          <w:b/>
+          <w:bCs/>
+        </w:rPr>
+      </w:pPr>
+      <w:r>
+        <w:rPr>
+          <w:b/>
+          <w:bCs/>
+        </w:rPr>
+        <w:lastRenderedPageBreak/>
+        <w:t>&lt;link href="https://fonts.googleapis.com/css2?family=Alfa+Slab+One&amp;display=swap" rel="stylesheet"&gt;</w:t>
+      </w:r>
+    </w:p>
+    <w:p>
+      <w:pPr>
+        <w:rPr>
+          <w:b/>
+          <w:bCs/>
+        </w:rPr>
+      </w:pPr>
+    </w:p>
+    <w:p>
+      <w:pPr>
+        <w:rPr>
+          <w:b/>
+          <w:bCs/>
+        </w:rPr>
+      </w:pPr>
+    </w:p>
+    <w:p>
+      <w:pPr>
+        <w:rPr>
+          <w:b/>
+          <w:bCs/>
+        </w:rPr>
+      </w:pPr>
+      <w:r>
+        <w:rPr>
+          <w:b/>
+          <w:bCs/>
+        </w:rPr>
+        <w:t>Lightbulb icon</w:t>
+      </w:r>
+    </w:p>
+    <w:p>
+      <w:pPr>
+        <w:rPr>
+          <w:b/>
+          <w:bCs/>
+        </w:rPr>
+      </w:pPr>
+    </w:p>
+    <w:p>
+      <w:pPr>
+        <w:rPr>
+          <w:b/>
+          <w:bCs/>
+        </w:rPr>
+      </w:pPr>
+      <w:hyperlink r:id="rId9" w:history="1">
+        <w:r>
+          <w:rPr>
+            <w:rStyle w:val="Hyperlink"/>
+            <w:b/>
+            <w:bCs/>
+          </w:rPr>
+          <w:t>https://www.flaticon.com/free-icon/lamp_2910914?term=lightbulb&amp;page=1&amp;position=24&amp;page=1&amp;position=24&amp;related_id=2910914&amp;origin=search</w:t>
+        </w:r>
+      </w:hyperlink>
+    </w:p>
+    <w:p>
+      <w:pPr>
+        <w:rPr>
+          <w:b/>
+          <w:bCs/>
+        </w:rPr>
+      </w:pPr>
+    </w:p>
+    <w:p>
+      <w:pPr>
+        <w:rPr>
+          <w:b/>
+          <w:bCs/>
+        </w:rPr>
+      </w:pPr>
+      <w:r>
+        <w:rPr>
+          <w:b/>
+          <w:bCs/>
+        </w:rPr>
+        <w:t>Growth Graph</w:t>
+      </w:r>
+    </w:p>
+    <w:p>
+      <w:pPr>
+        <w:rPr>
+          <w:b/>
+          <w:bCs/>
+        </w:rPr>
+      </w:pPr>
+    </w:p>
+    <w:p>
+      <w:pPr>
+        <w:rPr>
+          <w:b/>
+          <w:bCs/>
+        </w:rPr>
+      </w:pPr>
+      <w:hyperlink r:id="rId10" w:history="1">
+        <w:r>
+          <w:rPr>
+            <w:rStyle w:val="Hyperlink"/>
+            <w:b/>
+            <w:bCs/>
+          </w:rPr>
+          <w:t>https://www.flaticon.com/free-icon/diagram_858773?term=growth&amp;page=1&amp;position=1&amp;page=1&amp;position=1&amp;related_id=858773&amp;origin=search</w:t>
+        </w:r>
+      </w:hyperlink>
+    </w:p>
+    <w:p>
+      <w:pPr>
+        <w:rPr>
+          <w:b/>
+          <w:bCs/>
+        </w:rPr>
+      </w:pPr>
+    </w:p>
+    <w:p>
+      <w:pPr>
+        <w:rPr>
+          <w:b/>
+          <w:bCs/>
+        </w:rPr>
+      </w:pPr>
+    </w:p>
+    <w:p>
+      <w:pPr>
+        <w:rPr>
+          <w:b/>
+          <w:bCs/>
+        </w:rPr>
+      </w:pPr>
+      <w:r>
+        <w:rPr>
+          <w:b/>
+          <w:bCs/>
+        </w:rPr>
+        <w:t xml:space="preserve">Tailored </w:t>
+      </w:r>
+    </w:p>
+    <w:p>
+      <w:pPr>
+        <w:rPr>
+          <w:b/>
+          <w:bCs/>
+        </w:rPr>
+      </w:pPr>
+      <w:r>
+        <w:rPr>
+          <w:b/>
+          <w:bCs/>
+        </w:rPr>
+        <w:t>https://www.flaticon.com/free-icon/measuring_2589526?term=tailored&amp;page=1&amp;position=3&amp;page=1&amp;position=3&amp;related_id=2589526&amp;origin=search</w:t>
+      </w:r>
     </w:p>
     <w:sectPr>
       <w:pgSz w:w="11900" w:h="16840"/>
@@ -2362,7 +2666,6 @@
   <w:style w:type="character" w:default="1" w:styleId="DefaultParagraphFont">
     <w:name w:val="Default Paragraph Font"/>
     <w:uiPriority w:val="1"/>
-    <w:semiHidden/>
     <w:unhideWhenUsed/>
   </w:style>
   <w:style w:type="table" w:default="1" w:styleId="TableNormal">
@@ -2415,6 +2718,29 @@
         <w14:prstDash w14:val="solid"/>
         <w14:bevel/>
       </w14:textOutline>
+    </w:rPr>
+  </w:style>
+  <w:style w:type="character" w:styleId="Hyperlink">
+    <w:name w:val="Hyperlink"/>
+    <w:basedOn w:val="DefaultParagraphFont"/>
+    <w:uiPriority w:val="99"/>
+    <w:unhideWhenUsed/>
+    <w:rsid w:val="008804BC"/>
+    <w:rPr>
+      <w:color w:val="0563C1" w:themeColor="hyperlink"/>
+      <w:u w:val="single"/>
+    </w:rPr>
+  </w:style>
+  <w:style w:type="character" w:styleId="UnresolvedMention">
+    <w:name w:val="Unresolved Mention"/>
+    <w:basedOn w:val="DefaultParagraphFont"/>
+    <w:uiPriority w:val="99"/>
+    <w:semiHidden/>
+    <w:unhideWhenUsed/>
+    <w:rsid w:val="008804BC"/>
+    <w:rPr>
+      <w:color w:val="605E5C"/>
+      <w:shd w:val="clear" w:color="auto" w:fill="E1DFDD"/>
     </w:rPr>
   </w:style>
 </w:styles>

</xml_diff>

<commit_message>
Coursework 1 Completed. HTML & CSS Completed. All alt tags added to the website
</commit_message>
<xml_diff>
--- a/Coursework1/Comp 1021 Design Documents.docx
+++ b/Coursework1/Comp 1021 Design Documents.docx
@@ -64,51 +64,29 @@
         <w:rPr>
           <w:b/>
           <w:bCs/>
-        </w:rPr>
-        <w:t>Home and About Us</w:t>
-      </w:r>
-      <w:r>
-        <w:rPr>
-          <w:b/>
-          <w:bCs/>
-        </w:rPr>
-        <w:t xml:space="preserve"> Page</w:t>
-      </w:r>
-    </w:p>
-    <w:p>
-      <w:pPr>
-        <w:rPr>
-          <w:b/>
-          <w:bCs/>
-        </w:rPr>
-      </w:pPr>
-      <w:r>
-        <w:rPr>
-          <w:b/>
-          <w:bCs/>
           <w:noProof/>
         </w:rPr>
         <w:drawing>
-          <wp:anchor distT="0" distB="0" distL="114300" distR="114300" simplePos="0" relativeHeight="251658240" behindDoc="1" locked="0" layoutInCell="1" allowOverlap="1" wp14:anchorId="4B48040B" wp14:editId="244C7F6E">
+          <wp:anchor distT="0" distB="0" distL="114300" distR="114300" simplePos="0" relativeHeight="251659264" behindDoc="1" locked="0" layoutInCell="1" allowOverlap="1" wp14:anchorId="0B1C30F8" wp14:editId="44248CF0">
             <wp:simplePos x="0" y="0"/>
             <wp:positionH relativeFrom="column">
-              <wp:posOffset>3289935</wp:posOffset>
+              <wp:posOffset>2373337</wp:posOffset>
             </wp:positionH>
             <wp:positionV relativeFrom="paragraph">
-              <wp:posOffset>169545</wp:posOffset>
+              <wp:posOffset>62865</wp:posOffset>
             </wp:positionV>
-            <wp:extent cx="2783840" cy="3220085"/>
-            <wp:effectExtent l="0" t="0" r="0" b="5715"/>
+            <wp:extent cx="3345180" cy="3868420"/>
+            <wp:effectExtent l="0" t="0" r="0" b="5080"/>
             <wp:wrapTight wrapText="bothSides">
               <wp:wrapPolygon edited="0">
                 <wp:start x="0" y="0"/>
-                <wp:lineTo x="0" y="21553"/>
-                <wp:lineTo x="21482" y="21553"/>
-                <wp:lineTo x="21482" y="0"/>
+                <wp:lineTo x="0" y="21557"/>
+                <wp:lineTo x="21485" y="21557"/>
+                <wp:lineTo x="21485" y="0"/>
                 <wp:lineTo x="0" y="0"/>
               </wp:wrapPolygon>
             </wp:wrapTight>
-            <wp:docPr id="1" name="Picture 1" descr="Graphical user interface, text&#10;&#10;Description automatically generated"/>
+            <wp:docPr id="3" name="Picture 3" descr="Diagram&#10;&#10;Description automatically generated"/>
             <wp:cNvGraphicFramePr>
               <a:graphicFrameLocks xmlns:a="http://schemas.openxmlformats.org/drawingml/2006/main" noChangeAspect="1"/>
             </wp:cNvGraphicFramePr>
@@ -116,7 +94,7 @@
               <a:graphicData uri="http://schemas.openxmlformats.org/drawingml/2006/picture">
                 <pic:pic xmlns:pic="http://schemas.openxmlformats.org/drawingml/2006/picture">
                   <pic:nvPicPr>
-                    <pic:cNvPr id="1" name="Picture 1" descr="Graphical user interface, text&#10;&#10;Description automatically generated"/>
+                    <pic:cNvPr id="3" name="Picture 3" descr="Diagram&#10;&#10;Description automatically generated"/>
                     <pic:cNvPicPr/>
                   </pic:nvPicPr>
                   <pic:blipFill>
@@ -134,7 +112,7 @@
                   <pic:spPr>
                     <a:xfrm>
                       <a:off x="0" y="0"/>
-                      <a:ext cx="2783840" cy="3220085"/>
+                      <a:ext cx="3345180" cy="3868420"/>
                     </a:xfrm>
                     <a:prstGeom prst="rect">
                       <a:avLst/>
@@ -152,6 +130,189 @@
           </wp:anchor>
         </w:drawing>
       </w:r>
+    </w:p>
+    <w:p>
+      <w:pPr>
+        <w:rPr>
+          <w:b/>
+          <w:bCs/>
+        </w:rPr>
+      </w:pPr>
+    </w:p>
+    <w:p>
+      <w:pPr>
+        <w:rPr>
+          <w:b/>
+          <w:bCs/>
+        </w:rPr>
+      </w:pPr>
+    </w:p>
+    <w:p>
+      <w:pPr>
+        <w:rPr>
+          <w:b/>
+          <w:bCs/>
+        </w:rPr>
+      </w:pPr>
+    </w:p>
+    <w:p>
+      <w:pPr>
+        <w:rPr>
+          <w:b/>
+          <w:bCs/>
+        </w:rPr>
+      </w:pPr>
+      <w:r>
+        <w:rPr>
+          <w:b/>
+          <w:bCs/>
+        </w:rPr>
+        <w:t xml:space="preserve">Home and </w:t>
+      </w:r>
+    </w:p>
+    <w:p>
+      <w:pPr>
+        <w:rPr>
+          <w:b/>
+          <w:bCs/>
+        </w:rPr>
+      </w:pPr>
+    </w:p>
+    <w:p>
+      <w:pPr>
+        <w:rPr>
+          <w:b/>
+          <w:bCs/>
+        </w:rPr>
+      </w:pPr>
+    </w:p>
+    <w:p>
+      <w:pPr>
+        <w:rPr>
+          <w:b/>
+          <w:bCs/>
+        </w:rPr>
+      </w:pPr>
+    </w:p>
+    <w:p>
+      <w:pPr>
+        <w:rPr>
+          <w:b/>
+          <w:bCs/>
+        </w:rPr>
+      </w:pPr>
+    </w:p>
+    <w:p>
+      <w:pPr>
+        <w:rPr>
+          <w:b/>
+          <w:bCs/>
+        </w:rPr>
+      </w:pPr>
+    </w:p>
+    <w:p>
+      <w:pPr>
+        <w:rPr>
+          <w:b/>
+          <w:bCs/>
+        </w:rPr>
+      </w:pPr>
+    </w:p>
+    <w:p>
+      <w:pPr>
+        <w:rPr>
+          <w:b/>
+          <w:bCs/>
+        </w:rPr>
+      </w:pPr>
+    </w:p>
+    <w:p>
+      <w:pPr>
+        <w:rPr>
+          <w:b/>
+          <w:bCs/>
+        </w:rPr>
+      </w:pPr>
+    </w:p>
+    <w:p>
+      <w:pPr>
+        <w:rPr>
+          <w:b/>
+          <w:bCs/>
+        </w:rPr>
+      </w:pPr>
+    </w:p>
+    <w:p>
+      <w:pPr>
+        <w:rPr>
+          <w:b/>
+          <w:bCs/>
+        </w:rPr>
+      </w:pPr>
+    </w:p>
+    <w:p>
+      <w:pPr>
+        <w:rPr>
+          <w:b/>
+          <w:bCs/>
+        </w:rPr>
+      </w:pPr>
+    </w:p>
+    <w:p>
+      <w:pPr>
+        <w:rPr>
+          <w:b/>
+          <w:bCs/>
+        </w:rPr>
+      </w:pPr>
+    </w:p>
+    <w:p>
+      <w:pPr>
+        <w:rPr>
+          <w:b/>
+          <w:bCs/>
+        </w:rPr>
+      </w:pPr>
+    </w:p>
+    <w:p>
+      <w:pPr>
+        <w:rPr>
+          <w:b/>
+          <w:bCs/>
+        </w:rPr>
+      </w:pPr>
+    </w:p>
+    <w:p>
+      <w:pPr>
+        <w:rPr>
+          <w:b/>
+          <w:bCs/>
+        </w:rPr>
+      </w:pPr>
+    </w:p>
+    <w:p>
+      <w:pPr>
+        <w:rPr>
+          <w:b/>
+          <w:bCs/>
+        </w:rPr>
+      </w:pPr>
+    </w:p>
+    <w:p>
+      <w:pPr>
+        <w:rPr>
+          <w:b/>
+          <w:bCs/>
+        </w:rPr>
+      </w:pPr>
+    </w:p>
+    <w:p>
+      <w:pPr>
+        <w:rPr>
+          <w:b/>
+          <w:bCs/>
+        </w:rPr>
+      </w:pPr>
       <w:r>
         <w:rPr>
           <w:b/>
@@ -159,13 +320,275 @@
           <w:noProof/>
         </w:rPr>
         <w:drawing>
-          <wp:anchor distT="0" distB="0" distL="114300" distR="114300" simplePos="0" relativeHeight="251659264" behindDoc="1" locked="0" layoutInCell="1" allowOverlap="1" wp14:anchorId="0B1C30F8" wp14:editId="501B56F1">
+          <wp:anchor distT="0" distB="0" distL="114300" distR="114300" simplePos="0" relativeHeight="251658240" behindDoc="1" locked="0" layoutInCell="1" allowOverlap="1" wp14:anchorId="4B48040B" wp14:editId="524CF326">
             <wp:simplePos x="0" y="0"/>
             <wp:positionH relativeFrom="column">
-              <wp:posOffset>52070</wp:posOffset>
+              <wp:posOffset>2296160</wp:posOffset>
             </wp:positionH>
             <wp:positionV relativeFrom="paragraph">
-              <wp:posOffset>167005</wp:posOffset>
+              <wp:posOffset>74197</wp:posOffset>
+            </wp:positionV>
+            <wp:extent cx="3505200" cy="4054475"/>
+            <wp:effectExtent l="0" t="0" r="0" b="0"/>
+            <wp:wrapTight wrapText="bothSides">
+              <wp:wrapPolygon edited="0">
+                <wp:start x="0" y="0"/>
+                <wp:lineTo x="0" y="21515"/>
+                <wp:lineTo x="21522" y="21515"/>
+                <wp:lineTo x="21522" y="0"/>
+                <wp:lineTo x="0" y="0"/>
+              </wp:wrapPolygon>
+            </wp:wrapTight>
+            <wp:docPr id="1" name="Picture 1" descr="Graphical user interface, text&#10;&#10;Description automatically generated"/>
+            <wp:cNvGraphicFramePr>
+              <a:graphicFrameLocks xmlns:a="http://schemas.openxmlformats.org/drawingml/2006/main" noChangeAspect="1"/>
+            </wp:cNvGraphicFramePr>
+            <a:graphic xmlns:a="http://schemas.openxmlformats.org/drawingml/2006/main">
+              <a:graphicData uri="http://schemas.openxmlformats.org/drawingml/2006/picture">
+                <pic:pic xmlns:pic="http://schemas.openxmlformats.org/drawingml/2006/picture">
+                  <pic:nvPicPr>
+                    <pic:cNvPr id="1" name="Picture 1" descr="Graphical user interface, text&#10;&#10;Description automatically generated"/>
+                    <pic:cNvPicPr/>
+                  </pic:nvPicPr>
+                  <pic:blipFill>
+                    <a:blip r:embed="rId5" cstate="print">
+                      <a:extLst>
+                        <a:ext uri="{28A0092B-C50C-407E-A947-70E740481C1C}">
+                          <a14:useLocalDpi xmlns:a14="http://schemas.microsoft.com/office/drawing/2010/main" val="0"/>
+                        </a:ext>
+                      </a:extLst>
+                    </a:blip>
+                    <a:stretch>
+                      <a:fillRect/>
+                    </a:stretch>
+                  </pic:blipFill>
+                  <pic:spPr>
+                    <a:xfrm>
+                      <a:off x="0" y="0"/>
+                      <a:ext cx="3505200" cy="4054475"/>
+                    </a:xfrm>
+                    <a:prstGeom prst="rect">
+                      <a:avLst/>
+                    </a:prstGeom>
+                  </pic:spPr>
+                </pic:pic>
+              </a:graphicData>
+            </a:graphic>
+            <wp14:sizeRelH relativeFrom="page">
+              <wp14:pctWidth>0</wp14:pctWidth>
+            </wp14:sizeRelH>
+            <wp14:sizeRelV relativeFrom="page">
+              <wp14:pctHeight>0</wp14:pctHeight>
+            </wp14:sizeRelV>
+          </wp:anchor>
+        </w:drawing>
+      </w:r>
+    </w:p>
+    <w:p>
+      <w:pPr>
+        <w:rPr>
+          <w:b/>
+          <w:bCs/>
+        </w:rPr>
+      </w:pPr>
+    </w:p>
+    <w:p>
+      <w:pPr>
+        <w:rPr>
+          <w:b/>
+          <w:bCs/>
+        </w:rPr>
+      </w:pPr>
+    </w:p>
+    <w:p>
+      <w:pPr>
+        <w:rPr>
+          <w:b/>
+          <w:bCs/>
+        </w:rPr>
+      </w:pPr>
+    </w:p>
+    <w:p>
+      <w:pPr>
+        <w:rPr>
+          <w:b/>
+          <w:bCs/>
+        </w:rPr>
+      </w:pPr>
+    </w:p>
+    <w:p>
+      <w:pPr>
+        <w:rPr>
+          <w:b/>
+          <w:bCs/>
+        </w:rPr>
+      </w:pPr>
+    </w:p>
+    <w:p>
+      <w:pPr>
+        <w:rPr>
+          <w:b/>
+          <w:bCs/>
+        </w:rPr>
+      </w:pPr>
+    </w:p>
+    <w:p>
+      <w:pPr>
+        <w:rPr>
+          <w:b/>
+          <w:bCs/>
+        </w:rPr>
+      </w:pPr>
+    </w:p>
+    <w:p>
+      <w:pPr>
+        <w:rPr>
+          <w:b/>
+          <w:bCs/>
+        </w:rPr>
+      </w:pPr>
+      <w:r>
+        <w:rPr>
+          <w:b/>
+          <w:bCs/>
+        </w:rPr>
+        <w:t>About Us Page</w:t>
+      </w:r>
+      <w:r>
+        <w:rPr>
+          <w:b/>
+          <w:bCs/>
+          <w:noProof/>
+        </w:rPr>
+        <w:t xml:space="preserve"> </w:t>
+      </w:r>
+    </w:p>
+    <w:p>
+      <w:pPr>
+        <w:rPr>
+          <w:b/>
+          <w:bCs/>
+        </w:rPr>
+      </w:pPr>
+    </w:p>
+    <w:p>
+      <w:pPr>
+        <w:rPr>
+          <w:b/>
+          <w:bCs/>
+        </w:rPr>
+      </w:pPr>
+    </w:p>
+    <w:p>
+      <w:pPr>
+        <w:rPr>
+          <w:b/>
+          <w:bCs/>
+        </w:rPr>
+      </w:pPr>
+    </w:p>
+    <w:p>
+      <w:pPr>
+        <w:rPr>
+          <w:b/>
+          <w:bCs/>
+        </w:rPr>
+      </w:pPr>
+    </w:p>
+    <w:p>
+      <w:pPr>
+        <w:rPr>
+          <w:b/>
+          <w:bCs/>
+        </w:rPr>
+      </w:pPr>
+    </w:p>
+    <w:p>
+      <w:pPr>
+        <w:rPr>
+          <w:b/>
+          <w:bCs/>
+        </w:rPr>
+      </w:pPr>
+    </w:p>
+    <w:p>
+      <w:pPr>
+        <w:rPr>
+          <w:b/>
+          <w:bCs/>
+        </w:rPr>
+      </w:pPr>
+    </w:p>
+    <w:p>
+      <w:pPr>
+        <w:rPr>
+          <w:b/>
+          <w:bCs/>
+        </w:rPr>
+      </w:pPr>
+    </w:p>
+    <w:p>
+      <w:pPr>
+        <w:rPr>
+          <w:b/>
+          <w:bCs/>
+        </w:rPr>
+      </w:pPr>
+    </w:p>
+    <w:p>
+      <w:pPr>
+        <w:rPr>
+          <w:b/>
+          <w:bCs/>
+        </w:rPr>
+      </w:pPr>
+    </w:p>
+    <w:p>
+      <w:pPr>
+        <w:rPr>
+          <w:b/>
+          <w:bCs/>
+        </w:rPr>
+      </w:pPr>
+    </w:p>
+    <w:p>
+      <w:pPr>
+        <w:rPr>
+          <w:b/>
+          <w:bCs/>
+        </w:rPr>
+      </w:pPr>
+    </w:p>
+    <w:p>
+      <w:pPr>
+        <w:rPr>
+          <w:b/>
+          <w:bCs/>
+        </w:rPr>
+      </w:pPr>
+    </w:p>
+    <w:p>
+      <w:pPr>
+        <w:rPr>
+          <w:b/>
+          <w:bCs/>
+        </w:rPr>
+      </w:pPr>
+      <w:r>
+        <w:rPr>
+          <w:b/>
+          <w:bCs/>
+          <w:noProof/>
+        </w:rPr>
+        <w:lastRenderedPageBreak/>
+        <w:drawing>
+          <wp:anchor distT="0" distB="0" distL="114300" distR="114300" simplePos="0" relativeHeight="251661312" behindDoc="1" locked="0" layoutInCell="1" allowOverlap="1" wp14:anchorId="2678555F" wp14:editId="28A0A72C">
+            <wp:simplePos x="0" y="0"/>
+            <wp:positionH relativeFrom="column">
+              <wp:posOffset>3278016</wp:posOffset>
+            </wp:positionH>
+            <wp:positionV relativeFrom="paragraph">
+              <wp:posOffset>391</wp:posOffset>
             </wp:positionV>
             <wp:extent cx="2785110" cy="3220085"/>
             <wp:effectExtent l="0" t="0" r="0" b="5715"/>
@@ -178,7 +601,7 @@
                 <wp:lineTo x="0" y="0"/>
               </wp:wrapPolygon>
             </wp:wrapTight>
-            <wp:docPr id="3" name="Picture 3" descr="Diagram&#10;&#10;Description automatically generated"/>
+            <wp:docPr id="4" name="Picture 4" descr="Shape, polygon&#10;&#10;Description automatically generated"/>
             <wp:cNvGraphicFramePr>
               <a:graphicFrameLocks xmlns:a="http://schemas.openxmlformats.org/drawingml/2006/main" noChangeAspect="1"/>
             </wp:cNvGraphicFramePr>
@@ -186,11 +609,11 @@
               <a:graphicData uri="http://schemas.openxmlformats.org/drawingml/2006/picture">
                 <pic:pic xmlns:pic="http://schemas.openxmlformats.org/drawingml/2006/picture">
                   <pic:nvPicPr>
-                    <pic:cNvPr id="3" name="Picture 3" descr="Diagram&#10;&#10;Description automatically generated"/>
+                    <pic:cNvPr id="4" name="Picture 4" descr="Shape, polygon&#10;&#10;Description automatically generated"/>
                     <pic:cNvPicPr/>
                   </pic:nvPicPr>
                   <pic:blipFill>
-                    <a:blip r:embed="rId5" cstate="print">
+                    <a:blip r:embed="rId6" cstate="print">
                       <a:extLst>
                         <a:ext uri="{28A0092B-C50C-407E-A947-70E740481C1C}">
                           <a14:useLocalDpi xmlns:a14="http://schemas.microsoft.com/office/drawing/2010/main" val="0"/>
@@ -286,117 +709,93 @@
           <w:bCs/>
         </w:rPr>
       </w:pPr>
-    </w:p>
-    <w:p>
-      <w:pPr>
-        <w:rPr>
-          <w:b/>
-          <w:bCs/>
-        </w:rPr>
-      </w:pPr>
-    </w:p>
-    <w:p>
-      <w:pPr>
-        <w:rPr>
-          <w:b/>
-          <w:bCs/>
-        </w:rPr>
-      </w:pPr>
-    </w:p>
-    <w:p>
-      <w:pPr>
-        <w:rPr>
-          <w:b/>
-          <w:bCs/>
-        </w:rPr>
-      </w:pPr>
-    </w:p>
-    <w:p>
-      <w:pPr>
-        <w:rPr>
-          <w:b/>
-          <w:bCs/>
-        </w:rPr>
-      </w:pPr>
-    </w:p>
-    <w:p>
-      <w:pPr>
-        <w:rPr>
-          <w:b/>
-          <w:bCs/>
-        </w:rPr>
-      </w:pPr>
-    </w:p>
-    <w:p>
-      <w:pPr>
-        <w:rPr>
-          <w:b/>
-          <w:bCs/>
-        </w:rPr>
-      </w:pPr>
-    </w:p>
-    <w:p>
-      <w:pPr>
-        <w:rPr>
-          <w:b/>
-          <w:bCs/>
-        </w:rPr>
-      </w:pPr>
-    </w:p>
-    <w:p>
-      <w:pPr>
-        <w:rPr>
-          <w:b/>
-          <w:bCs/>
-        </w:rPr>
-      </w:pPr>
-    </w:p>
-    <w:p>
-      <w:pPr>
-        <w:rPr>
-          <w:b/>
-          <w:bCs/>
-        </w:rPr>
-      </w:pPr>
-    </w:p>
-    <w:p>
-      <w:pPr>
-        <w:rPr>
-          <w:b/>
-          <w:bCs/>
-        </w:rPr>
-      </w:pPr>
-    </w:p>
-    <w:p>
-      <w:pPr>
-        <w:rPr>
-          <w:b/>
-          <w:bCs/>
-        </w:rPr>
-      </w:pPr>
-    </w:p>
-    <w:p>
-      <w:pPr>
-        <w:rPr>
-          <w:b/>
-          <w:bCs/>
-        </w:rPr>
-      </w:pPr>
-    </w:p>
-    <w:p>
-      <w:pPr>
-        <w:rPr>
-          <w:b/>
-          <w:bCs/>
-        </w:rPr>
-      </w:pPr>
-      <w:r>
-        <w:rPr>
-          <w:b/>
-          <w:bCs/>
-        </w:rPr>
-        <w:t>Portfolio and Services</w:t>
-      </w:r>
+      <w:r>
+        <w:rPr>
+          <w:b/>
+          <w:bCs/>
+        </w:rPr>
+        <w:t>Portfolio</w:t>
+      </w:r>
+    </w:p>
+    <w:p>
+      <w:pPr>
+        <w:rPr>
+          <w:b/>
+          <w:bCs/>
+        </w:rPr>
+      </w:pPr>
+    </w:p>
+    <w:p>
+      <w:pPr>
+        <w:rPr>
+          <w:b/>
+          <w:bCs/>
+        </w:rPr>
+      </w:pPr>
+    </w:p>
+    <w:p>
+      <w:pPr>
+        <w:rPr>
+          <w:b/>
+          <w:bCs/>
+        </w:rPr>
+      </w:pPr>
+    </w:p>
+    <w:p>
+      <w:pPr>
+        <w:rPr>
+          <w:b/>
+          <w:bCs/>
+        </w:rPr>
+      </w:pPr>
+    </w:p>
+    <w:p>
+      <w:pPr>
+        <w:rPr>
+          <w:b/>
+          <w:bCs/>
+        </w:rPr>
+      </w:pPr>
+    </w:p>
+    <w:p>
+      <w:pPr>
+        <w:rPr>
+          <w:b/>
+          <w:bCs/>
+        </w:rPr>
+      </w:pPr>
+    </w:p>
+    <w:p>
+      <w:pPr>
+        <w:rPr>
+          <w:b/>
+          <w:bCs/>
+        </w:rPr>
+      </w:pPr>
+    </w:p>
+    <w:p>
+      <w:pPr>
+        <w:rPr>
+          <w:b/>
+          <w:bCs/>
+        </w:rPr>
+      </w:pPr>
+    </w:p>
+    <w:p>
+      <w:pPr>
+        <w:rPr>
+          <w:b/>
+          <w:bCs/>
+        </w:rPr>
+      </w:pPr>
+    </w:p>
+    <w:p>
+      <w:pPr>
+        <w:rPr>
+          <w:b/>
+          <w:bCs/>
+        </w:rPr>
+      </w:pPr>
     </w:p>
     <w:p>
       <w:pPr>
@@ -420,13 +819,13 @@
           <w:noProof/>
         </w:rPr>
         <w:drawing>
-          <wp:anchor distT="0" distB="0" distL="114300" distR="114300" simplePos="0" relativeHeight="251662336" behindDoc="1" locked="0" layoutInCell="1" allowOverlap="1" wp14:anchorId="0C3183DF" wp14:editId="5D539743">
+          <wp:anchor distT="0" distB="0" distL="114300" distR="114300" simplePos="0" relativeHeight="251662336" behindDoc="1" locked="0" layoutInCell="1" allowOverlap="1" wp14:anchorId="0C3183DF" wp14:editId="6AF3FCF3">
             <wp:simplePos x="0" y="0"/>
             <wp:positionH relativeFrom="column">
-              <wp:posOffset>3334035</wp:posOffset>
+              <wp:posOffset>3271130</wp:posOffset>
             </wp:positionH>
             <wp:positionV relativeFrom="paragraph">
-              <wp:posOffset>40640</wp:posOffset>
+              <wp:posOffset>83332</wp:posOffset>
             </wp:positionV>
             <wp:extent cx="2799715" cy="3236595"/>
             <wp:effectExtent l="0" t="0" r="0" b="1905"/>
@@ -451,7 +850,7 @@
                     <pic:cNvPicPr/>
                   </pic:nvPicPr>
                   <pic:blipFill>
-                    <a:blip r:embed="rId6" cstate="print">
+                    <a:blip r:embed="rId7" cstate="print">
                       <a:extLst>
                         <a:ext uri="{28A0092B-C50C-407E-A947-70E740481C1C}">
                           <a14:useLocalDpi xmlns:a14="http://schemas.microsoft.com/office/drawing/2010/main" val="0"/>
@@ -483,260 +882,253 @@
           </wp:anchor>
         </w:drawing>
       </w:r>
+    </w:p>
+    <w:p>
+      <w:pPr>
+        <w:rPr>
+          <w:b/>
+          <w:bCs/>
+        </w:rPr>
+      </w:pPr>
+    </w:p>
+    <w:p>
+      <w:pPr>
+        <w:rPr>
+          <w:b/>
+          <w:bCs/>
+        </w:rPr>
+      </w:pPr>
+    </w:p>
+    <w:p>
+      <w:pPr>
+        <w:rPr>
+          <w:b/>
+          <w:bCs/>
+        </w:rPr>
+      </w:pPr>
+    </w:p>
+    <w:p>
+      <w:pPr>
+        <w:rPr>
+          <w:b/>
+          <w:bCs/>
+        </w:rPr>
+      </w:pPr>
+      <w:r>
+        <w:rPr>
+          <w:b/>
+          <w:bCs/>
+        </w:rPr>
+        <w:t>Services</w:t>
+      </w:r>
+    </w:p>
+    <w:p>
+      <w:pPr>
+        <w:rPr>
+          <w:b/>
+          <w:bCs/>
+        </w:rPr>
+      </w:pPr>
+    </w:p>
+    <w:p>
+      <w:pPr>
+        <w:rPr>
+          <w:b/>
+          <w:bCs/>
+        </w:rPr>
+      </w:pPr>
+    </w:p>
+    <w:p>
+      <w:pPr>
+        <w:rPr>
+          <w:b/>
+          <w:bCs/>
+        </w:rPr>
+      </w:pPr>
+    </w:p>
+    <w:p>
+      <w:pPr>
+        <w:rPr>
+          <w:b/>
+          <w:bCs/>
+        </w:rPr>
+      </w:pPr>
+    </w:p>
+    <w:p>
+      <w:pPr>
+        <w:rPr>
+          <w:b/>
+          <w:bCs/>
+        </w:rPr>
+      </w:pPr>
+    </w:p>
+    <w:p>
+      <w:pPr>
+        <w:rPr>
+          <w:b/>
+          <w:bCs/>
+        </w:rPr>
+      </w:pPr>
+    </w:p>
+    <w:p>
+      <w:pPr>
+        <w:rPr>
+          <w:b/>
+          <w:bCs/>
+        </w:rPr>
+      </w:pPr>
+    </w:p>
+    <w:p>
+      <w:pPr>
+        <w:rPr>
+          <w:b/>
+          <w:bCs/>
+        </w:rPr>
+      </w:pPr>
+    </w:p>
+    <w:p>
+      <w:pPr>
+        <w:rPr>
+          <w:b/>
+          <w:bCs/>
+        </w:rPr>
+      </w:pPr>
+    </w:p>
+    <w:p>
+      <w:pPr>
+        <w:rPr>
+          <w:b/>
+          <w:bCs/>
+        </w:rPr>
+      </w:pPr>
+    </w:p>
+    <w:p>
+      <w:pPr>
+        <w:rPr>
+          <w:b/>
+          <w:bCs/>
+        </w:rPr>
+      </w:pPr>
+    </w:p>
+    <w:p>
+      <w:pPr>
+        <w:rPr>
+          <w:b/>
+          <w:bCs/>
+        </w:rPr>
+      </w:pPr>
+    </w:p>
+    <w:p>
+      <w:pPr>
+        <w:rPr>
+          <w:b/>
+          <w:bCs/>
+        </w:rPr>
+      </w:pPr>
+    </w:p>
+    <w:p>
+      <w:pPr>
+        <w:rPr>
+          <w:b/>
+          <w:bCs/>
+        </w:rPr>
+      </w:pPr>
+    </w:p>
+    <w:p>
+      <w:pPr>
+        <w:rPr>
+          <w:b/>
+          <w:bCs/>
+        </w:rPr>
+      </w:pPr>
+    </w:p>
+    <w:p>
+      <w:pPr>
+        <w:rPr>
+          <w:b/>
+          <w:bCs/>
+        </w:rPr>
+      </w:pPr>
+    </w:p>
+    <w:p>
+      <w:pPr>
+        <w:rPr>
+          <w:b/>
+          <w:bCs/>
+        </w:rPr>
+      </w:pPr>
+    </w:p>
+    <w:p>
+      <w:pPr>
+        <w:rPr>
+          <w:b/>
+          <w:bCs/>
+        </w:rPr>
+      </w:pPr>
+    </w:p>
+    <w:p>
+      <w:pPr>
+        <w:rPr>
+          <w:b/>
+          <w:bCs/>
+        </w:rPr>
+      </w:pPr>
+    </w:p>
+    <w:p>
+      <w:pPr>
+        <w:rPr>
+          <w:b/>
+          <w:bCs/>
+        </w:rPr>
+      </w:pPr>
+    </w:p>
+    <w:p>
+      <w:pPr>
+        <w:rPr>
+          <w:b/>
+          <w:bCs/>
+        </w:rPr>
+      </w:pPr>
+    </w:p>
+    <w:p>
+      <w:pPr>
+        <w:rPr>
+          <w:b/>
+          <w:bCs/>
+        </w:rPr>
+      </w:pPr>
+    </w:p>
+    <w:p>
+      <w:pPr>
+        <w:rPr>
+          <w:b/>
+          <w:bCs/>
+        </w:rPr>
+      </w:pPr>
       <w:r>
         <w:rPr>
           <w:b/>
           <w:bCs/>
           <w:noProof/>
         </w:rPr>
+        <w:lastRenderedPageBreak/>
         <w:drawing>
-          <wp:anchor distT="0" distB="0" distL="114300" distR="114300" simplePos="0" relativeHeight="251661312" behindDoc="1" locked="0" layoutInCell="1" allowOverlap="1" wp14:anchorId="2678555F" wp14:editId="13DA9DE1">
+          <wp:anchor distT="0" distB="0" distL="114300" distR="114300" simplePos="0" relativeHeight="251660288" behindDoc="1" locked="0" layoutInCell="1" allowOverlap="1" wp14:anchorId="27590030" wp14:editId="0C80E4C9">
             <wp:simplePos x="0" y="0"/>
             <wp:positionH relativeFrom="column">
-              <wp:posOffset>52070</wp:posOffset>
+              <wp:posOffset>2944495</wp:posOffset>
             </wp:positionH>
             <wp:positionV relativeFrom="paragraph">
-              <wp:posOffset>40640</wp:posOffset>
+              <wp:posOffset>0</wp:posOffset>
             </wp:positionV>
-            <wp:extent cx="2785110" cy="3220085"/>
-            <wp:effectExtent l="0" t="0" r="0" b="5715"/>
+            <wp:extent cx="3145790" cy="3657600"/>
+            <wp:effectExtent l="0" t="0" r="3810" b="0"/>
             <wp:wrapTight wrapText="bothSides">
               <wp:wrapPolygon edited="0">
                 <wp:start x="0" y="0"/>
-                <wp:lineTo x="0" y="21553"/>
-                <wp:lineTo x="21472" y="21553"/>
-                <wp:lineTo x="21472" y="0"/>
-                <wp:lineTo x="0" y="0"/>
-              </wp:wrapPolygon>
-            </wp:wrapTight>
-            <wp:docPr id="4" name="Picture 4" descr="Shape, polygon&#10;&#10;Description automatically generated"/>
-            <wp:cNvGraphicFramePr>
-              <a:graphicFrameLocks xmlns:a="http://schemas.openxmlformats.org/drawingml/2006/main" noChangeAspect="1"/>
-            </wp:cNvGraphicFramePr>
-            <a:graphic xmlns:a="http://schemas.openxmlformats.org/drawingml/2006/main">
-              <a:graphicData uri="http://schemas.openxmlformats.org/drawingml/2006/picture">
-                <pic:pic xmlns:pic="http://schemas.openxmlformats.org/drawingml/2006/picture">
-                  <pic:nvPicPr>
-                    <pic:cNvPr id="4" name="Picture 4" descr="Shape, polygon&#10;&#10;Description automatically generated"/>
-                    <pic:cNvPicPr/>
-                  </pic:nvPicPr>
-                  <pic:blipFill>
-                    <a:blip r:embed="rId7" cstate="print">
-                      <a:extLst>
-                        <a:ext uri="{28A0092B-C50C-407E-A947-70E740481C1C}">
-                          <a14:useLocalDpi xmlns:a14="http://schemas.microsoft.com/office/drawing/2010/main" val="0"/>
-                        </a:ext>
-                      </a:extLst>
-                    </a:blip>
-                    <a:stretch>
-                      <a:fillRect/>
-                    </a:stretch>
-                  </pic:blipFill>
-                  <pic:spPr>
-                    <a:xfrm>
-                      <a:off x="0" y="0"/>
-                      <a:ext cx="2785110" cy="3220085"/>
-                    </a:xfrm>
-                    <a:prstGeom prst="rect">
-                      <a:avLst/>
-                    </a:prstGeom>
-                  </pic:spPr>
-                </pic:pic>
-              </a:graphicData>
-            </a:graphic>
-            <wp14:sizeRelH relativeFrom="page">
-              <wp14:pctWidth>0</wp14:pctWidth>
-            </wp14:sizeRelH>
-            <wp14:sizeRelV relativeFrom="page">
-              <wp14:pctHeight>0</wp14:pctHeight>
-            </wp14:sizeRelV>
-          </wp:anchor>
-        </w:drawing>
-      </w:r>
-    </w:p>
-    <w:p>
-      <w:pPr>
-        <w:rPr>
-          <w:b/>
-          <w:bCs/>
-        </w:rPr>
-      </w:pPr>
-    </w:p>
-    <w:p>
-      <w:pPr>
-        <w:rPr>
-          <w:b/>
-          <w:bCs/>
-        </w:rPr>
-      </w:pPr>
-    </w:p>
-    <w:p>
-      <w:pPr>
-        <w:rPr>
-          <w:b/>
-          <w:bCs/>
-        </w:rPr>
-      </w:pPr>
-    </w:p>
-    <w:p>
-      <w:pPr>
-        <w:rPr>
-          <w:b/>
-          <w:bCs/>
-        </w:rPr>
-      </w:pPr>
-    </w:p>
-    <w:p>
-      <w:pPr>
-        <w:rPr>
-          <w:b/>
-          <w:bCs/>
-        </w:rPr>
-      </w:pPr>
-    </w:p>
-    <w:p>
-      <w:pPr>
-        <w:rPr>
-          <w:b/>
-          <w:bCs/>
-        </w:rPr>
-      </w:pPr>
-    </w:p>
-    <w:p>
-      <w:pPr>
-        <w:rPr>
-          <w:b/>
-          <w:bCs/>
-        </w:rPr>
-      </w:pPr>
-    </w:p>
-    <w:p>
-      <w:pPr>
-        <w:rPr>
-          <w:b/>
-          <w:bCs/>
-        </w:rPr>
-      </w:pPr>
-    </w:p>
-    <w:p>
-      <w:pPr>
-        <w:rPr>
-          <w:b/>
-          <w:bCs/>
-        </w:rPr>
-      </w:pPr>
-    </w:p>
-    <w:p>
-      <w:pPr>
-        <w:rPr>
-          <w:b/>
-          <w:bCs/>
-        </w:rPr>
-      </w:pPr>
-    </w:p>
-    <w:p>
-      <w:pPr>
-        <w:rPr>
-          <w:b/>
-          <w:bCs/>
-        </w:rPr>
-      </w:pPr>
-    </w:p>
-    <w:p>
-      <w:pPr>
-        <w:rPr>
-          <w:b/>
-          <w:bCs/>
-        </w:rPr>
-      </w:pPr>
-    </w:p>
-    <w:p>
-      <w:pPr>
-        <w:rPr>
-          <w:b/>
-          <w:bCs/>
-        </w:rPr>
-      </w:pPr>
-    </w:p>
-    <w:p>
-      <w:pPr>
-        <w:rPr>
-          <w:b/>
-          <w:bCs/>
-        </w:rPr>
-      </w:pPr>
-    </w:p>
-    <w:p>
-      <w:pPr>
-        <w:rPr>
-          <w:b/>
-          <w:bCs/>
-        </w:rPr>
-      </w:pPr>
-    </w:p>
-    <w:p>
-      <w:pPr>
-        <w:rPr>
-          <w:b/>
-          <w:bCs/>
-        </w:rPr>
-      </w:pPr>
-    </w:p>
-    <w:p>
-      <w:pPr>
-        <w:rPr>
-          <w:b/>
-          <w:bCs/>
-        </w:rPr>
-      </w:pPr>
-    </w:p>
-    <w:p>
-      <w:pPr>
-        <w:rPr>
-          <w:b/>
-          <w:bCs/>
-        </w:rPr>
-      </w:pPr>
-    </w:p>
-    <w:p>
-      <w:pPr>
-        <w:rPr>
-          <w:b/>
-          <w:bCs/>
-        </w:rPr>
-      </w:pPr>
-    </w:p>
-    <w:p>
-      <w:pPr>
-        <w:rPr>
-          <w:b/>
-          <w:bCs/>
-        </w:rPr>
-      </w:pPr>
-      <w:r>
-        <w:rPr>
-          <w:b/>
-          <w:bCs/>
-          <w:noProof/>
-        </w:rPr>
-        <w:lastRenderedPageBreak/>
-        <w:drawing>
-          <wp:anchor distT="0" distB="0" distL="114300" distR="114300" simplePos="0" relativeHeight="251660288" behindDoc="1" locked="0" layoutInCell="1" allowOverlap="1" wp14:anchorId="27590030" wp14:editId="34A4076F">
-            <wp:simplePos x="0" y="0"/>
-            <wp:positionH relativeFrom="column">
-              <wp:posOffset>41275</wp:posOffset>
-            </wp:positionH>
-            <wp:positionV relativeFrom="paragraph">
-              <wp:posOffset>284</wp:posOffset>
-            </wp:positionV>
-            <wp:extent cx="2480310" cy="2883535"/>
-            <wp:effectExtent l="0" t="0" r="0" b="0"/>
-            <wp:wrapTight wrapText="bothSides">
-              <wp:wrapPolygon edited="0">
-                <wp:start x="0" y="0"/>
-                <wp:lineTo x="0" y="21500"/>
-                <wp:lineTo x="21456" y="21500"/>
-                <wp:lineTo x="21456" y="0"/>
+                <wp:lineTo x="0" y="21525"/>
+                <wp:lineTo x="21539" y="21525"/>
+                <wp:lineTo x="21539" y="0"/>
                 <wp:lineTo x="0" y="0"/>
               </wp:wrapPolygon>
             </wp:wrapTight>
@@ -766,7 +1158,7 @@
                   <pic:spPr>
                     <a:xfrm>
                       <a:off x="0" y="0"/>
-                      <a:ext cx="2480310" cy="2883535"/>
+                      <a:ext cx="3145790" cy="3657600"/>
                     </a:xfrm>
                     <a:prstGeom prst="rect">
                       <a:avLst/>
@@ -800,6 +1192,53 @@
           <w:bCs/>
         </w:rPr>
       </w:pPr>
+    </w:p>
+    <w:p>
+      <w:pPr>
+        <w:rPr>
+          <w:b/>
+          <w:bCs/>
+        </w:rPr>
+      </w:pPr>
+    </w:p>
+    <w:p>
+      <w:pPr>
+        <w:rPr>
+          <w:b/>
+          <w:bCs/>
+        </w:rPr>
+      </w:pPr>
+    </w:p>
+    <w:p>
+      <w:pPr>
+        <w:rPr>
+          <w:b/>
+          <w:bCs/>
+        </w:rPr>
+      </w:pPr>
+    </w:p>
+    <w:p>
+      <w:pPr>
+        <w:rPr>
+          <w:b/>
+          <w:bCs/>
+        </w:rPr>
+      </w:pPr>
+    </w:p>
+    <w:p>
+      <w:pPr>
+        <w:rPr>
+          <w:b/>
+          <w:bCs/>
+        </w:rPr>
+      </w:pPr>
+      <w:r>
+        <w:rPr>
+          <w:b/>
+          <w:bCs/>
+        </w:rPr>
+        <w:t>Contact</w:t>
+      </w:r>
     </w:p>
     <w:p>
       <w:pPr>
@@ -1501,14 +1940,6 @@
           <w:bCs/>
         </w:rPr>
       </w:pPr>
-    </w:p>
-    <w:p>
-      <w:pPr>
-        <w:rPr>
-          <w:b/>
-          <w:bCs/>
-        </w:rPr>
-      </w:pPr>
       <w:r>
         <w:rPr>
           <w:b/>
@@ -1583,12 +2014,28 @@
           <w:bCs/>
         </w:rPr>
       </w:pPr>
-      <w:r>
-        <w:rPr>
-          <w:b/>
-          <w:bCs/>
-        </w:rPr>
-        <w:t xml:space="preserve">Header: </w:t>
+      <w:proofErr w:type="spellStart"/>
+      <w:r>
+        <w:rPr>
+          <w:b/>
+          <w:bCs/>
+        </w:rPr>
+        <w:t>Header</w:t>
+      </w:r>
+      <w:r>
+        <w:rPr>
+          <w:b/>
+          <w:bCs/>
+        </w:rPr>
+        <w:t>S</w:t>
+      </w:r>
+      <w:proofErr w:type="spellEnd"/>
+      <w:r>
+        <w:rPr>
+          <w:b/>
+          <w:bCs/>
+        </w:rPr>
+        <w:t xml:space="preserve">: </w:t>
       </w:r>
       <w:r>
         <w:rPr>
@@ -1603,6 +2050,9 @@
       <w:r>
         <w:t>Slab</w:t>
       </w:r>
+      <w:r>
+        <w:t xml:space="preserve"> One</w:t>
+      </w:r>
     </w:p>
     <w:p>
       <w:pPr>
@@ -1644,6 +2094,62 @@
           <w:bCs/>
         </w:rPr>
       </w:pPr>
+    </w:p>
+    <w:p>
+      <w:pPr>
+        <w:rPr>
+          <w:b/>
+          <w:bCs/>
+        </w:rPr>
+      </w:pPr>
+    </w:p>
+    <w:p>
+      <w:pPr>
+        <w:rPr>
+          <w:b/>
+          <w:bCs/>
+        </w:rPr>
+      </w:pPr>
+    </w:p>
+    <w:p>
+      <w:pPr>
+        <w:rPr>
+          <w:b/>
+          <w:bCs/>
+        </w:rPr>
+      </w:pPr>
+    </w:p>
+    <w:p>
+      <w:pPr>
+        <w:rPr>
+          <w:b/>
+          <w:bCs/>
+        </w:rPr>
+      </w:pPr>
+    </w:p>
+    <w:p>
+      <w:pPr>
+        <w:rPr>
+          <w:b/>
+          <w:bCs/>
+        </w:rPr>
+      </w:pPr>
+    </w:p>
+    <w:p>
+      <w:pPr>
+        <w:rPr>
+          <w:b/>
+          <w:bCs/>
+        </w:rPr>
+      </w:pPr>
+    </w:p>
+    <w:p>
+      <w:pPr>
+        <w:rPr>
+          <w:b/>
+          <w:bCs/>
+        </w:rPr>
+      </w:pPr>
       <w:r>
         <w:rPr>
           <w:b/>
@@ -1679,14 +2185,18 @@
         <w:t>My website is a portfolio website for a graphic / web desi</w:t>
       </w:r>
       <w:r>
-        <w:t xml:space="preserve">gner. The website has a total of 5 pages. The website has a fullwidth header and footer. On every page, the header contains the logo and the navigation menu items. This provides a consistent look across the whole website and allows users to quickly and easily navigate the website. </w:t>
-      </w:r>
-      <w:r>
-        <w:t xml:space="preserve">I decided to go for a full </w:t>
-      </w:r>
-      <w:r>
-        <w:lastRenderedPageBreak/>
-        <w:t xml:space="preserve">width layout as I believe full width layout makes web pages look better and adds a </w:t>
+        <w:t xml:space="preserve">gner. The website has a total of 5 pages. The website has a fullwidth header and footer. On every page, the header contains the </w:t>
+      </w:r>
+      <w:proofErr w:type="gramStart"/>
+      <w:r>
+        <w:t>logo</w:t>
+      </w:r>
+      <w:proofErr w:type="gramEnd"/>
+      <w:r>
+        <w:t xml:space="preserve"> and the navigation menu items. This provides a consistent look across the whole website and allows users to quickly and easily navigate the website. </w:t>
+      </w:r>
+      <w:r>
+        <w:t xml:space="preserve">I decided to go for a full width layout as I believe full width layout makes web pages look better and adds a </w:t>
       </w:r>
       <w:r>
         <w:t>modern professional look to the website.</w:t>
@@ -1695,102 +2205,13 @@
         <w:t xml:space="preserve"> </w:t>
       </w:r>
     </w:p>
-    <w:p>
-      <w:pPr>
-        <w:rPr>
-          <w:b/>
-          <w:bCs/>
-        </w:rPr>
-      </w:pPr>
-    </w:p>
-    <w:p>
-      <w:pPr>
-        <w:rPr>
-          <w:b/>
-          <w:bCs/>
-        </w:rPr>
-      </w:pPr>
-    </w:p>
-    <w:p>
-      <w:pPr>
-        <w:rPr>
-          <w:b/>
-          <w:bCs/>
-        </w:rPr>
-      </w:pPr>
-    </w:p>
-    <w:p>
-      <w:pPr>
-        <w:rPr>
-          <w:b/>
-          <w:bCs/>
-        </w:rPr>
-      </w:pPr>
-    </w:p>
-    <w:p>
-      <w:pPr>
-        <w:rPr>
-          <w:b/>
-          <w:bCs/>
-        </w:rPr>
-      </w:pPr>
-    </w:p>
-    <w:p>
-      <w:pPr>
-        <w:rPr>
-          <w:b/>
-          <w:bCs/>
-        </w:rPr>
-      </w:pPr>
-    </w:p>
-    <w:p>
-      <w:pPr>
-        <w:rPr>
-          <w:b/>
-          <w:bCs/>
-        </w:rPr>
-      </w:pPr>
-    </w:p>
-    <w:p>
-      <w:pPr>
-        <w:rPr>
-          <w:b/>
-          <w:bCs/>
-        </w:rPr>
-      </w:pPr>
-    </w:p>
-    <w:p>
-      <w:pPr>
-        <w:rPr>
-          <w:b/>
-          <w:bCs/>
-        </w:rPr>
-      </w:pPr>
-    </w:p>
-    <w:p>
-      <w:pPr>
-        <w:rPr>
-          <w:b/>
-          <w:bCs/>
-        </w:rPr>
-      </w:pPr>
-    </w:p>
-    <w:p>
-      <w:pPr>
-        <w:rPr>
-          <w:b/>
-          <w:bCs/>
-        </w:rPr>
-      </w:pPr>
-    </w:p>
-    <w:p>
-      <w:pPr>
-        <w:rPr>
-          <w:b/>
-          <w:bCs/>
-        </w:rPr>
-      </w:pPr>
-    </w:p>
+    <w:p/>
+    <w:p>
+      <w:r>
+        <w:t>I have decided to have a header and a footer in my design as it provides a convenient way for the navigation bar and the websites logo.</w:t>
+      </w:r>
+    </w:p>
+    <w:p/>
     <w:p>
       <w:pPr>
         <w:rPr>
@@ -1837,62 +2258,95 @@
           <w:bCs/>
         </w:rPr>
       </w:pPr>
-    </w:p>
-    <w:p>
-      <w:pPr>
-        <w:rPr>
-          <w:b/>
-          <w:bCs/>
-        </w:rPr>
-      </w:pPr>
-    </w:p>
-    <w:p>
-      <w:pPr>
-        <w:rPr>
-          <w:b/>
-          <w:bCs/>
-        </w:rPr>
-      </w:pPr>
-    </w:p>
-    <w:p>
-      <w:pPr>
-        <w:rPr>
-          <w:b/>
-          <w:bCs/>
-        </w:rPr>
-      </w:pPr>
-    </w:p>
-    <w:p>
-      <w:pPr>
-        <w:rPr>
-          <w:b/>
-          <w:bCs/>
-        </w:rPr>
-      </w:pPr>
-    </w:p>
-    <w:p>
-      <w:pPr>
-        <w:rPr>
-          <w:b/>
-          <w:bCs/>
-        </w:rPr>
-      </w:pPr>
-    </w:p>
-    <w:p>
-      <w:pPr>
-        <w:rPr>
-          <w:b/>
-          <w:bCs/>
-        </w:rPr>
-      </w:pPr>
-    </w:p>
-    <w:p>
-      <w:pPr>
-        <w:rPr>
-          <w:b/>
-          <w:bCs/>
-        </w:rPr>
-      </w:pPr>
+      <w:r>
+        <w:rPr>
+          <w:b/>
+          <w:bCs/>
+        </w:rPr>
+        <w:t>There were no major cha</w:t>
+      </w:r>
+      <w:r>
+        <w:rPr>
+          <w:b/>
+          <w:bCs/>
+        </w:rPr>
+        <w:t>nges between my original design and my implementation</w:t>
+      </w:r>
+    </w:p>
+    <w:p>
+      <w:pPr>
+        <w:rPr>
+          <w:b/>
+          <w:bCs/>
+        </w:rPr>
+      </w:pPr>
+      <w:r>
+        <w:rPr>
+          <w:b/>
+          <w:bCs/>
+        </w:rPr>
+        <w:t xml:space="preserve">On the services page, I </w:t>
+      </w:r>
+      <w:r>
+        <w:rPr>
+          <w:b/>
+          <w:bCs/>
+        </w:rPr>
+        <w:t>realised</w:t>
+      </w:r>
+      <w:r>
+        <w:rPr>
+          <w:b/>
+          <w:bCs/>
+        </w:rPr>
+        <w:t xml:space="preserve"> that a page with 4 b</w:t>
+      </w:r>
+      <w:r>
+        <w:rPr>
+          <w:b/>
+          <w:bCs/>
+        </w:rPr>
+        <w:t xml:space="preserve"> boxes looked cleaner than 5 boxes.</w:t>
+      </w:r>
+    </w:p>
+    <w:p>
+      <w:pPr>
+        <w:rPr>
+          <w:b/>
+          <w:bCs/>
+        </w:rPr>
+      </w:pPr>
+    </w:p>
+    <w:p>
+      <w:pPr>
+        <w:rPr>
+          <w:b/>
+          <w:bCs/>
+        </w:rPr>
+      </w:pPr>
+      <w:r>
+        <w:rPr>
+          <w:b/>
+          <w:bCs/>
+        </w:rPr>
+        <w:t xml:space="preserve">On the contact us page, I realised that the current implementation </w:t>
+      </w:r>
+      <w:proofErr w:type="gramStart"/>
+      <w:r>
+        <w:rPr>
+          <w:b/>
+          <w:bCs/>
+        </w:rPr>
+        <w:t>will</w:t>
+      </w:r>
+      <w:proofErr w:type="gramEnd"/>
+      <w:r>
+        <w:rPr>
+          <w:b/>
+          <w:bCs/>
+        </w:rPr>
+        <w:t xml:space="preserve"> look cleaner with the information side by side, which will improve user experience.</w:t>
+      </w:r>
     </w:p>
     <w:p>
       <w:pPr>
@@ -1948,6 +2402,44 @@
           <w:bCs/>
         </w:rPr>
       </w:pPr>
+      <w:r>
+        <w:rPr>
+          <w:b/>
+          <w:bCs/>
+        </w:rPr>
+        <w:t>I tested the website by manually going through all the pages and finding out</w:t>
+      </w:r>
+      <w:r>
+        <w:rPr>
+          <w:b/>
+          <w:bCs/>
+        </w:rPr>
+        <w:t xml:space="preserve"> testing each functionality individually.</w:t>
+      </w:r>
+    </w:p>
+    <w:p>
+      <w:pPr>
+        <w:rPr>
+          <w:b/>
+          <w:bCs/>
+        </w:rPr>
+      </w:pPr>
+    </w:p>
+    <w:p>
+      <w:pPr>
+        <w:rPr>
+          <w:b/>
+          <w:bCs/>
+        </w:rPr>
+      </w:pPr>
+    </w:p>
+    <w:p>
+      <w:pPr>
+        <w:rPr>
+          <w:b/>
+          <w:bCs/>
+        </w:rPr>
+      </w:pPr>
     </w:p>
     <w:p>
       <w:pPr>
@@ -2097,22 +2589,23 @@
           <w:bCs/>
         </w:rPr>
       </w:pPr>
-      <w:r>
-        <w:rPr>
-          <w:b/>
-          <w:bCs/>
-        </w:rPr>
-        <w:lastRenderedPageBreak/>
-        <w:t>&lt;link href="https://fonts.googleapis.com/css2?family=Alfa+Slab+One&amp;display=swap" rel="stylesheet"&gt;</w:t>
-      </w:r>
-    </w:p>
-    <w:p>
-      <w:pPr>
-        <w:rPr>
-          <w:b/>
-          <w:bCs/>
-        </w:rPr>
-      </w:pPr>
+      <w:hyperlink r:id="rId9" w:history="1">
+        <w:r>
+          <w:rPr>
+            <w:rStyle w:val="Hyperlink"/>
+            <w:b/>
+            <w:bCs/>
+          </w:rPr>
+          <w:t>https://fonts.googleapis.com/css2?family=Alfa+Slab+One&amp;display=swap</w:t>
+        </w:r>
+      </w:hyperlink>
+      <w:r>
+        <w:rPr>
+          <w:b/>
+          <w:bCs/>
+        </w:rPr>
+        <w:t xml:space="preserve"> </w:t>
+      </w:r>
     </w:p>
     <w:p>
       <w:pPr>
@@ -2144,15 +2637,7 @@
           <w:bCs/>
         </w:rPr>
       </w:pPr>
-    </w:p>
-    <w:p>
-      <w:pPr>
-        <w:rPr>
-          <w:b/>
-          <w:bCs/>
-        </w:rPr>
-      </w:pPr>
-      <w:hyperlink r:id="rId9" w:history="1">
+      <w:hyperlink r:id="rId10" w:history="1">
         <w:r>
           <w:rPr>
             <w:rStyle w:val="Hyperlink"/>
@@ -2185,23 +2670,22 @@
         </w:rPr>
         <w:t>Growth Graph</w:t>
       </w:r>
-    </w:p>
-    <w:p>
-      <w:pPr>
-        <w:rPr>
-          <w:b/>
-          <w:bCs/>
-        </w:rPr>
-      </w:pPr>
-    </w:p>
-    <w:p>
-      <w:pPr>
-        <w:rPr>
-          <w:b/>
-          <w:bCs/>
-        </w:rPr>
-      </w:pPr>
-      <w:hyperlink r:id="rId10" w:history="1">
+      <w:r>
+        <w:rPr>
+          <w:b/>
+          <w:bCs/>
+        </w:rPr>
+        <w:t xml:space="preserve"> Icon</w:t>
+      </w:r>
+    </w:p>
+    <w:p>
+      <w:pPr>
+        <w:rPr>
+          <w:b/>
+          <w:bCs/>
+        </w:rPr>
+      </w:pPr>
+      <w:hyperlink r:id="rId11" w:history="1">
         <w:r>
           <w:rPr>
             <w:rStyle w:val="Hyperlink"/>
@@ -2227,14 +2711,7 @@
           <w:bCs/>
         </w:rPr>
       </w:pPr>
-    </w:p>
-    <w:p>
-      <w:pPr>
-        <w:rPr>
-          <w:b/>
-          <w:bCs/>
-        </w:rPr>
-      </w:pPr>
+      <w:proofErr w:type="gramStart"/>
       <w:r>
         <w:rPr>
           <w:b/>
@@ -2242,20 +2719,539 @@
         </w:rPr>
         <w:t xml:space="preserve">Tailored </w:t>
       </w:r>
-    </w:p>
-    <w:p>
-      <w:pPr>
-        <w:rPr>
-          <w:b/>
-          <w:bCs/>
-        </w:rPr>
-      </w:pPr>
-      <w:r>
-        <w:rPr>
-          <w:b/>
-          <w:bCs/>
-        </w:rPr>
-        <w:t>https://www.flaticon.com/free-icon/measuring_2589526?term=tailored&amp;page=1&amp;position=3&amp;page=1&amp;position=3&amp;related_id=2589526&amp;origin=search</w:t>
+      <w:r>
+        <w:rPr>
+          <w:b/>
+          <w:bCs/>
+        </w:rPr>
+        <w:t xml:space="preserve"> Icon</w:t>
+      </w:r>
+      <w:proofErr w:type="gramEnd"/>
+    </w:p>
+    <w:p>
+      <w:pPr>
+        <w:rPr>
+          <w:b/>
+          <w:bCs/>
+        </w:rPr>
+      </w:pPr>
+      <w:hyperlink r:id="rId12" w:history="1">
+        <w:r>
+          <w:rPr>
+            <w:rStyle w:val="Hyperlink"/>
+            <w:b/>
+            <w:bCs/>
+          </w:rPr>
+          <w:t>https://www.flaticon.com/free-icon/measuring_2589526?term=tailored&amp;page=1&amp;position=3&amp;page=1&amp;position=3&amp;related_id=2589526&amp;origin=search</w:t>
+        </w:r>
+      </w:hyperlink>
+    </w:p>
+    <w:p>
+      <w:pPr>
+        <w:rPr>
+          <w:b/>
+          <w:bCs/>
+        </w:rPr>
+      </w:pPr>
+    </w:p>
+    <w:p>
+      <w:pPr>
+        <w:rPr>
+          <w:b/>
+          <w:bCs/>
+        </w:rPr>
+      </w:pPr>
+      <w:r>
+        <w:rPr>
+          <w:b/>
+          <w:bCs/>
+        </w:rPr>
+        <w:t>Gradient for iPhone</w:t>
+      </w:r>
+      <w:r>
+        <w:rPr>
+          <w:b/>
+          <w:bCs/>
+        </w:rPr>
+        <w:t xml:space="preserve"> background</w:t>
+      </w:r>
+    </w:p>
+    <w:p>
+      <w:pPr>
+        <w:rPr>
+          <w:b/>
+          <w:bCs/>
+        </w:rPr>
+      </w:pPr>
+      <w:hyperlink r:id="rId13" w:history="1">
+        <w:r>
+          <w:rPr>
+            <w:rStyle w:val="Hyperlink"/>
+            <w:b/>
+            <w:bCs/>
+          </w:rPr>
+          <w:t>https://pixabay.com/illustrations/bright-background-gradient-holiday-1876563/</w:t>
+        </w:r>
+      </w:hyperlink>
+      <w:r>
+        <w:rPr>
+          <w:b/>
+          <w:bCs/>
+        </w:rPr>
+        <w:t xml:space="preserve"> </w:t>
+      </w:r>
+    </w:p>
+    <w:p>
+      <w:pPr>
+        <w:rPr>
+          <w:b/>
+          <w:bCs/>
+        </w:rPr>
+      </w:pPr>
+    </w:p>
+    <w:p>
+      <w:pPr>
+        <w:rPr>
+          <w:b/>
+          <w:bCs/>
+        </w:rPr>
+      </w:pPr>
+      <w:r>
+        <w:rPr>
+          <w:b/>
+          <w:bCs/>
+        </w:rPr>
+        <w:t>Financial Services Website Image</w:t>
+      </w:r>
+    </w:p>
+    <w:p>
+      <w:pPr>
+        <w:rPr>
+          <w:b/>
+          <w:bCs/>
+        </w:rPr>
+      </w:pPr>
+      <w:hyperlink r:id="rId14" w:history="1">
+        <w:r>
+          <w:rPr>
+            <w:rStyle w:val="Hyperlink"/>
+            <w:b/>
+            <w:bCs/>
+          </w:rPr>
+          <w:t>https://easetemplate.com/downloads/financial-services-website-templates-free-download/</w:t>
+        </w:r>
+      </w:hyperlink>
+      <w:r>
+        <w:rPr>
+          <w:b/>
+          <w:bCs/>
+        </w:rPr>
+        <w:t xml:space="preserve"> </w:t>
+      </w:r>
+    </w:p>
+    <w:p>
+      <w:pPr>
+        <w:rPr>
+          <w:b/>
+          <w:bCs/>
+        </w:rPr>
+      </w:pPr>
+    </w:p>
+    <w:p>
+      <w:pPr>
+        <w:rPr>
+          <w:b/>
+          <w:bCs/>
+        </w:rPr>
+      </w:pPr>
+      <w:proofErr w:type="spellStart"/>
+      <w:r>
+        <w:rPr>
+          <w:b/>
+          <w:bCs/>
+        </w:rPr>
+        <w:t>Medilab</w:t>
+      </w:r>
+      <w:proofErr w:type="spellEnd"/>
+      <w:r>
+        <w:rPr>
+          <w:b/>
+          <w:bCs/>
+        </w:rPr>
+        <w:t xml:space="preserve"> Website Image</w:t>
+      </w:r>
+    </w:p>
+    <w:p>
+      <w:pPr>
+        <w:rPr>
+          <w:b/>
+          <w:bCs/>
+        </w:rPr>
+      </w:pPr>
+      <w:hyperlink r:id="rId15" w:history="1">
+        <w:r>
+          <w:rPr>
+            <w:rStyle w:val="Hyperlink"/>
+            <w:b/>
+            <w:bCs/>
+          </w:rPr>
+          <w:t>https://www.toohtml.com/medilab-website-template-for-healthcare-business/</w:t>
+        </w:r>
+      </w:hyperlink>
+      <w:r>
+        <w:rPr>
+          <w:b/>
+          <w:bCs/>
+        </w:rPr>
+        <w:t xml:space="preserve"> </w:t>
+      </w:r>
+    </w:p>
+    <w:p>
+      <w:pPr>
+        <w:rPr>
+          <w:b/>
+          <w:bCs/>
+        </w:rPr>
+      </w:pPr>
+    </w:p>
+    <w:p>
+      <w:pPr>
+        <w:rPr>
+          <w:b/>
+          <w:bCs/>
+        </w:rPr>
+      </w:pPr>
+      <w:r>
+        <w:rPr>
+          <w:b/>
+          <w:bCs/>
+        </w:rPr>
+        <w:t>Varsity Website Image</w:t>
+      </w:r>
+    </w:p>
+    <w:p>
+      <w:pPr>
+        <w:rPr>
+          <w:b/>
+          <w:bCs/>
+        </w:rPr>
+      </w:pPr>
+      <w:hyperlink r:id="rId16" w:history="1">
+        <w:r>
+          <w:rPr>
+            <w:rStyle w:val="Hyperlink"/>
+            <w:b/>
+            <w:bCs/>
+          </w:rPr>
+          <w:t>https://www.free-css.com/free-css-templates/page237/varsity</w:t>
+        </w:r>
+      </w:hyperlink>
+      <w:r>
+        <w:rPr>
+          <w:b/>
+          <w:bCs/>
+        </w:rPr>
+        <w:t xml:space="preserve"> </w:t>
+      </w:r>
+    </w:p>
+    <w:p>
+      <w:pPr>
+        <w:rPr>
+          <w:b/>
+          <w:bCs/>
+        </w:rPr>
+      </w:pPr>
+    </w:p>
+    <w:p>
+      <w:pPr>
+        <w:rPr>
+          <w:b/>
+          <w:bCs/>
+        </w:rPr>
+      </w:pPr>
+      <w:r>
+        <w:rPr>
+          <w:b/>
+          <w:bCs/>
+        </w:rPr>
+        <w:t>L</w:t>
+      </w:r>
+      <w:r>
+        <w:rPr>
+          <w:b/>
+          <w:bCs/>
+        </w:rPr>
+        <w:t xml:space="preserve">ogo </w:t>
+      </w:r>
+      <w:r>
+        <w:rPr>
+          <w:b/>
+          <w:bCs/>
+        </w:rPr>
+        <w:t>Design</w:t>
+      </w:r>
+    </w:p>
+    <w:p>
+      <w:pPr>
+        <w:rPr>
+          <w:b/>
+          <w:bCs/>
+        </w:rPr>
+      </w:pPr>
+      <w:hyperlink r:id="rId17" w:history="1">
+        <w:r>
+          <w:rPr>
+            <w:rStyle w:val="Hyperlink"/>
+            <w:b/>
+            <w:bCs/>
+          </w:rPr>
+          <w:t>https://www.flaticon.com/free-icon/livejournal_725398?term=logo&amp;page=1&amp;position=42&amp;page=1&amp;position=42&amp;related_id=725398&amp;origin=searc</w:t>
+        </w:r>
+        <w:r>
+          <w:rPr>
+            <w:rStyle w:val="Hyperlink"/>
+            <w:b/>
+            <w:bCs/>
+          </w:rPr>
+          <w:t>h</w:t>
+        </w:r>
+      </w:hyperlink>
+      <w:r>
+        <w:rPr>
+          <w:b/>
+          <w:bCs/>
+        </w:rPr>
+        <w:t xml:space="preserve"> </w:t>
+      </w:r>
+    </w:p>
+    <w:p>
+      <w:pPr>
+        <w:rPr>
+          <w:b/>
+          <w:bCs/>
+        </w:rPr>
+      </w:pPr>
+    </w:p>
+    <w:p>
+      <w:pPr>
+        <w:rPr>
+          <w:b/>
+          <w:bCs/>
+        </w:rPr>
+      </w:pPr>
+      <w:r>
+        <w:rPr>
+          <w:b/>
+          <w:bCs/>
+        </w:rPr>
+        <w:t>Business Card Icon</w:t>
+      </w:r>
+    </w:p>
+    <w:p>
+      <w:pPr>
+        <w:rPr>
+          <w:b/>
+          <w:bCs/>
+        </w:rPr>
+      </w:pPr>
+    </w:p>
+    <w:p>
+      <w:pPr>
+        <w:rPr>
+          <w:b/>
+          <w:bCs/>
+        </w:rPr>
+      </w:pPr>
+      <w:hyperlink r:id="rId18" w:history="1">
+        <w:r>
+          <w:rPr>
+            <w:rStyle w:val="Hyperlink"/>
+            <w:b/>
+            <w:bCs/>
+          </w:rPr>
+          <w:t>https://www.flaticon.com/free-icon/business-cards_47976?term=business%20card&amp;page=1&amp;position=5&amp;page=1&amp;position=5&amp;related_id=47976</w:t>
+        </w:r>
+      </w:hyperlink>
+      <w:r>
+        <w:rPr>
+          <w:b/>
+          <w:bCs/>
+        </w:rPr>
+        <w:t xml:space="preserve"> </w:t>
+      </w:r>
+    </w:p>
+    <w:p>
+      <w:pPr>
+        <w:rPr>
+          <w:b/>
+          <w:bCs/>
+        </w:rPr>
+      </w:pPr>
+    </w:p>
+    <w:p>
+      <w:pPr>
+        <w:rPr>
+          <w:b/>
+          <w:bCs/>
+        </w:rPr>
+      </w:pPr>
+      <w:r>
+        <w:rPr>
+          <w:b/>
+          <w:bCs/>
+        </w:rPr>
+        <w:t>Busine</w:t>
+      </w:r>
+      <w:r>
+        <w:rPr>
+          <w:b/>
+          <w:bCs/>
+        </w:rPr>
+        <w:t>s</w:t>
+      </w:r>
+      <w:r>
+        <w:rPr>
+          <w:b/>
+          <w:bCs/>
+        </w:rPr>
+        <w:t xml:space="preserve">s </w:t>
+      </w:r>
+      <w:r>
+        <w:rPr>
+          <w:b/>
+          <w:bCs/>
+        </w:rPr>
+        <w:t>Support Icon</w:t>
+      </w:r>
+    </w:p>
+    <w:p>
+      <w:pPr>
+        <w:rPr>
+          <w:b/>
+          <w:bCs/>
+        </w:rPr>
+      </w:pPr>
+      <w:hyperlink r:id="rId19" w:history="1">
+        <w:r>
+          <w:rPr>
+            <w:rStyle w:val="Hyperlink"/>
+            <w:b/>
+            <w:bCs/>
+          </w:rPr>
+          <w:t>https://www.flaticon.com/free-icon/support_1067566?term=call&amp;page=1&amp;position=37&amp;page=1&amp;position=37&amp;related_id=1067566</w:t>
+        </w:r>
+      </w:hyperlink>
+      <w:r>
+        <w:rPr>
+          <w:b/>
+          <w:bCs/>
+        </w:rPr>
+        <w:t xml:space="preserve"> </w:t>
+      </w:r>
+    </w:p>
+    <w:p>
+      <w:pPr>
+        <w:rPr>
+          <w:b/>
+          <w:bCs/>
+        </w:rPr>
+      </w:pPr>
+    </w:p>
+    <w:p>
+      <w:pPr>
+        <w:rPr>
+          <w:b/>
+          <w:bCs/>
+        </w:rPr>
+      </w:pPr>
+      <w:r>
+        <w:rPr>
+          <w:b/>
+          <w:bCs/>
+        </w:rPr>
+        <w:t>Website Design Icon</w:t>
+      </w:r>
+    </w:p>
+    <w:p>
+      <w:pPr>
+        <w:rPr>
+          <w:b/>
+          <w:bCs/>
+        </w:rPr>
+      </w:pPr>
+      <w:hyperlink r:id="rId20" w:history="1">
+        <w:r>
+          <w:rPr>
+            <w:rStyle w:val="Hyperlink"/>
+            <w:b/>
+            <w:bCs/>
+          </w:rPr>
+          <w:t>https://www.flaticon.com/free-icon/shopping-online_4238046?term=shopping%20online&amp;page=1&amp;position=74&amp;page=1&amp;position=74&amp;related_id=4238046&amp;origin=search</w:t>
+        </w:r>
+      </w:hyperlink>
+      <w:r>
+        <w:rPr>
+          <w:b/>
+          <w:bCs/>
+        </w:rPr>
+        <w:t xml:space="preserve"> </w:t>
+      </w:r>
+    </w:p>
+    <w:p>
+      <w:pPr>
+        <w:rPr>
+          <w:b/>
+          <w:bCs/>
+        </w:rPr>
+      </w:pPr>
+    </w:p>
+    <w:p>
+      <w:pPr>
+        <w:rPr>
+          <w:b/>
+          <w:bCs/>
+        </w:rPr>
+      </w:pPr>
+      <w:r>
+        <w:rPr>
+          <w:b/>
+          <w:bCs/>
+        </w:rPr>
+        <w:t xml:space="preserve">Hand holding iPhone </w:t>
+      </w:r>
+      <w:proofErr w:type="spellStart"/>
+      <w:r>
+        <w:rPr>
+          <w:b/>
+          <w:bCs/>
+        </w:rPr>
+        <w:t>Mockup</w:t>
+      </w:r>
+      <w:proofErr w:type="spellEnd"/>
+    </w:p>
+    <w:p>
+      <w:pPr>
+        <w:rPr>
+          <w:b/>
+          <w:bCs/>
+        </w:rPr>
+      </w:pPr>
+      <w:hyperlink r:id="rId21" w:history="1">
+        <w:r>
+          <w:rPr>
+            <w:rStyle w:val="Hyperlink"/>
+            <w:b/>
+            <w:bCs/>
+          </w:rPr>
+          <w:t>https://mockuphunt.co/products/perfect-iphone-x-mockup-in-a-hand</w:t>
+        </w:r>
+      </w:hyperlink>
+      <w:r>
+        <w:rPr>
+          <w:b/>
+          <w:bCs/>
+        </w:rPr>
+        <w:t xml:space="preserve"> </w:t>
       </w:r>
     </w:p>
     <w:sectPr>
@@ -2666,6 +3662,7 @@
   <w:style w:type="character" w:default="1" w:styleId="DefaultParagraphFont">
     <w:name w:val="Default Paragraph Font"/>
     <w:uiPriority w:val="1"/>
+    <w:semiHidden/>
     <w:unhideWhenUsed/>
   </w:style>
   <w:style w:type="table" w:default="1" w:styleId="TableNormal">
@@ -2741,6 +3738,18 @@
     <w:rPr>
       <w:color w:val="605E5C"/>
       <w:shd w:val="clear" w:color="auto" w:fill="E1DFDD"/>
+    </w:rPr>
+  </w:style>
+  <w:style w:type="character" w:styleId="FollowedHyperlink">
+    <w:name w:val="FollowedHyperlink"/>
+    <w:basedOn w:val="DefaultParagraphFont"/>
+    <w:uiPriority w:val="99"/>
+    <w:semiHidden/>
+    <w:unhideWhenUsed/>
+    <w:rsid w:val="000C134E"/>
+    <w:rPr>
+      <w:color w:val="954F72" w:themeColor="followedHyperlink"/>
+      <w:u w:val="single"/>
     </w:rPr>
   </w:style>
 </w:styles>

</xml_diff>